<commit_message>
Updated 2018 Electronics Lesson 1
</commit_message>
<xml_diff>
--- a/Class 1/2018/Electronics Lesson 1.docx
+++ b/Class 1/2018/Electronics Lesson 1.docx
@@ -83,7 +83,7 @@
         <w:rPr>
           <w:rFonts w:ascii="Avenir Book" w:hAnsi="Avenir Book" w:cs="Gill Sans"/>
         </w:rPr>
-        <w:t xml:space="preserve"> and code.</w:t>
+        <w:t xml:space="preserve"> and wire a led by the end of the class</w:t>
       </w:r>
     </w:p>
     <w:p>
@@ -354,15 +354,6 @@
     <w:p>
       <w:pPr>
         <w:spacing w:line="360" w:lineRule="auto"/>
-        <w:ind w:left="720"/>
-        <w:rPr>
-          <w:rFonts w:ascii="Avenir Book" w:hAnsi="Avenir Book" w:cs="Gill Sans"/>
-        </w:rPr>
-      </w:pPr>
-    </w:p>
-    <w:p>
-      <w:pPr>
-        <w:spacing w:line="360" w:lineRule="auto"/>
         <w:rPr>
           <w:rFonts w:ascii="Avenir Black" w:hAnsi="Avenir Black" w:cs="Gill Sans"/>
         </w:rPr>
@@ -470,7 +461,13 @@
         <w:rPr>
           <w:rFonts w:ascii="Avenir Black" w:hAnsi="Avenir Black" w:cs="Gill Sans"/>
         </w:rPr>
-        <w:t>Activity 1: Hot potato</w:t>
+        <w:t xml:space="preserve">Activity </w:t>
+      </w:r>
+      <w:r>
+        <w:rPr>
+          <w:rFonts w:ascii="Avenir Black" w:hAnsi="Avenir Black" w:cs="Gill Sans"/>
+        </w:rPr>
+        <w:t>1: Hot potato</w:t>
       </w:r>
     </w:p>
     <w:p>
@@ -718,7 +715,7 @@
         <w:rPr>
           <w:rFonts w:ascii="Avenir Book" w:hAnsi="Avenir Book" w:cs="Gill Sans"/>
         </w:rPr>
-        <w:t xml:space="preserve"> Finally remove a student from the circuit; the assistant with the light should be black/not glow. Put the student back, the light will glow now. This is called a </w:t>
+        <w:t xml:space="preserve">Finally remove a student from the circuit; the assistant with the light should be black/not glow. Put the student back, the light will glow now. This is called a </w:t>
       </w:r>
       <w:r>
         <w:rPr>
@@ -851,7 +848,19 @@
         <w:rPr>
           <w:rFonts w:ascii="Avenir Black" w:hAnsi="Avenir Black" w:cs="Gill Sans"/>
         </w:rPr>
-        <w:t>Draw a circuit with a wire, a battery and a light bulb to bring all the concepts we learned from the activity together.</w:t>
+        <w:t>Draw a circuit with a wire, a battery</w:t>
+      </w:r>
+      <w:r>
+        <w:rPr>
+          <w:rFonts w:ascii="Avenir Black" w:hAnsi="Avenir Black" w:cs="Gill Sans"/>
+        </w:rPr>
+        <w:t>, a switch</w:t>
+      </w:r>
+      <w:r>
+        <w:rPr>
+          <w:rFonts w:ascii="Avenir Black" w:hAnsi="Avenir Black" w:cs="Gill Sans"/>
+        </w:rPr>
+        <w:t xml:space="preserve"> and a light bulb to bring all the concepts we learned from the activity together.</w:t>
       </w:r>
     </w:p>
     <w:p>
@@ -896,20 +905,2020 @@
         <w:spacing w:line="360" w:lineRule="auto"/>
         <w:rPr>
           <w:rFonts w:ascii="Avenir Black" w:hAnsi="Avenir Black" w:cs="Gill Sans"/>
+          <w:sz w:val="32"/>
+          <w:szCs w:val="32"/>
+        </w:rPr>
+      </w:pPr>
+      <w:r>
+        <w:rPr>
+          <w:rFonts w:ascii="Avenir Black" w:hAnsi="Avenir Black" w:cs="Gill Sans"/>
+          <w:sz w:val="32"/>
+          <w:szCs w:val="32"/>
+        </w:rPr>
+        <w:t>Big Concept #2</w:t>
+      </w:r>
+      <w:r>
+        <w:rPr>
+          <w:rFonts w:ascii="Avenir Black" w:hAnsi="Avenir Black" w:cs="Gill Sans"/>
+          <w:sz w:val="32"/>
+          <w:szCs w:val="32"/>
+        </w:rPr>
+        <w:t xml:space="preserve">: </w:t>
+      </w:r>
+      <w:proofErr w:type="spellStart"/>
+      <w:r>
+        <w:rPr>
+          <w:rFonts w:ascii="Avenir Black" w:hAnsi="Avenir Black" w:cs="Gill Sans"/>
+          <w:sz w:val="32"/>
+          <w:szCs w:val="32"/>
+        </w:rPr>
+        <w:t>Arduino</w:t>
+      </w:r>
+      <w:proofErr w:type="spellEnd"/>
+      <w:r>
+        <w:rPr>
+          <w:rFonts w:ascii="Avenir Black" w:hAnsi="Avenir Black" w:cs="Gill Sans"/>
+          <w:sz w:val="32"/>
+          <w:szCs w:val="32"/>
+        </w:rPr>
+        <w:t xml:space="preserve"> is just a mini computer</w:t>
+      </w:r>
+    </w:p>
+    <w:p>
+      <w:pPr>
+        <w:spacing w:line="360" w:lineRule="auto"/>
+        <w:rPr>
+          <w:rFonts w:ascii="Avenir Black" w:hAnsi="Avenir Black" w:cs="Gill Sans"/>
+        </w:rPr>
+      </w:pPr>
+      <w:r>
+        <w:rPr>
+          <w:rFonts w:ascii="Avenir Black" w:hAnsi="Avenir Black" w:cs="Gill Sans"/>
+        </w:rPr>
+        <w:t xml:space="preserve">To students: </w:t>
+      </w:r>
+      <w:r>
+        <w:rPr>
+          <w:rFonts w:ascii="Avenir Black" w:hAnsi="Avenir Black" w:cs="Gill Sans"/>
+        </w:rPr>
+        <w:t>Look at the light blub diagram and can anyone tell me how is this different or the same as a phone power button?</w:t>
+      </w:r>
+    </w:p>
+    <w:p>
+      <w:pPr>
+        <w:spacing w:line="360" w:lineRule="auto"/>
+        <w:rPr>
+          <w:rFonts w:ascii="Avenir Book" w:hAnsi="Avenir Book" w:cs="Gill Sans"/>
+          <w:i/>
+        </w:rPr>
+      </w:pPr>
+      <w:r>
+        <w:rPr>
+          <w:rFonts w:ascii="Avenir Black" w:hAnsi="Avenir Black" w:cs="Gill Sans"/>
           <w:color w:val="9BBB59" w:themeColor="accent3"/>
         </w:rPr>
-      </w:pPr>
+        <w:t>Expected Answer:</w:t>
+      </w:r>
+      <w:r>
+        <w:rPr>
+          <w:rFonts w:ascii="Avenir Black" w:hAnsi="Avenir Black" w:cs="Gill Sans"/>
+        </w:rPr>
+        <w:t xml:space="preserve"> </w:t>
+      </w:r>
+      <w:r>
+        <w:rPr>
+          <w:rFonts w:ascii="Avenir Book" w:hAnsi="Avenir Book" w:cs="Gill Sans"/>
+        </w:rPr>
+        <w:t>It is not much different! Pressing the power button on the phone displays the home screen. The only thing different is th</w:t>
+      </w:r>
+      <w:r>
+        <w:rPr>
+          <w:rFonts w:ascii="Avenir Book" w:hAnsi="Avenir Book" w:cs="Gill Sans"/>
+        </w:rPr>
+        <w:t xml:space="preserve">e phone has a </w:t>
+      </w:r>
+      <w:r>
+        <w:rPr>
+          <w:rFonts w:ascii="Avenir Book" w:hAnsi="Avenir Book" w:cs="Gill Sans"/>
+          <w:b/>
+        </w:rPr>
+        <w:t>brain (processor</w:t>
+      </w:r>
+      <w:r>
+        <w:rPr>
+          <w:rFonts w:ascii="Avenir Book" w:hAnsi="Avenir Book" w:cs="Gill Sans"/>
+          <w:b/>
+        </w:rPr>
+        <w:t>)</w:t>
+      </w:r>
+      <w:r>
+        <w:rPr>
+          <w:rFonts w:ascii="Avenir Book" w:hAnsi="Avenir Book" w:cs="Gill Sans"/>
+        </w:rPr>
+        <w:t xml:space="preserve"> and it is doing complex action. For example: pressing the increase volume button increases the volume. Another example: touching the screen displays the home screen. The processor takes an </w:t>
+      </w:r>
+      <w:r>
+        <w:rPr>
+          <w:rFonts w:ascii="Avenir Book" w:hAnsi="Avenir Book" w:cs="Gill Sans"/>
+          <w:b/>
+        </w:rPr>
+        <w:t>input</w:t>
+      </w:r>
+      <w:r>
+        <w:rPr>
+          <w:rFonts w:ascii="Avenir Book" w:hAnsi="Avenir Book" w:cs="Gill Sans"/>
+        </w:rPr>
+        <w:t xml:space="preserve"> then </w:t>
+      </w:r>
+      <w:r>
+        <w:rPr>
+          <w:rFonts w:ascii="Avenir Book" w:hAnsi="Avenir Book" w:cs="Gill Sans"/>
+          <w:b/>
+        </w:rPr>
+        <w:t>outputs</w:t>
+      </w:r>
+      <w:r>
+        <w:rPr>
+          <w:rFonts w:ascii="Avenir Book" w:hAnsi="Avenir Book" w:cs="Gill Sans"/>
+        </w:rPr>
+        <w:t xml:space="preserve"> something. So pressing the button is an input and the output is the light glowing or the phone display lighting up. The </w:t>
+      </w:r>
+      <w:proofErr w:type="spellStart"/>
+      <w:r>
+        <w:rPr>
+          <w:rFonts w:ascii="Avenir Book" w:hAnsi="Avenir Book" w:cs="Gill Sans"/>
+          <w:b/>
+        </w:rPr>
+        <w:t>ardruino</w:t>
+      </w:r>
+      <w:proofErr w:type="spellEnd"/>
+      <w:r>
+        <w:rPr>
+          <w:rFonts w:ascii="Avenir Book" w:hAnsi="Avenir Book" w:cs="Gill Sans"/>
+        </w:rPr>
+        <w:t xml:space="preserve"> in front of you is a </w:t>
+      </w:r>
+      <w:r>
+        <w:rPr>
+          <w:rFonts w:ascii="Avenir Book" w:hAnsi="Avenir Book" w:cs="Gill Sans"/>
+          <w:b/>
+        </w:rPr>
+        <w:t>brain (processor)</w:t>
+      </w:r>
+      <w:proofErr w:type="gramStart"/>
+      <w:r>
+        <w:rPr>
+          <w:rFonts w:ascii="Avenir Book" w:hAnsi="Avenir Book" w:cs="Gill Sans"/>
+          <w:b/>
+        </w:rPr>
+        <w:t>,</w:t>
+      </w:r>
+      <w:proofErr w:type="gramEnd"/>
+      <w:r>
+        <w:rPr>
+          <w:rFonts w:ascii="Avenir Book" w:hAnsi="Avenir Book" w:cs="Gill Sans"/>
+          <w:b/>
+        </w:rPr>
+        <w:t xml:space="preserve"> </w:t>
+      </w:r>
+      <w:r>
+        <w:rPr>
+          <w:rFonts w:ascii="Avenir Book" w:hAnsi="Avenir Book" w:cs="Gill Sans"/>
+          <w:i/>
+        </w:rPr>
+        <w:t>it takes input and decides what to output.</w:t>
+      </w:r>
+    </w:p>
+    <w:p>
+      <w:pPr>
+        <w:spacing w:line="360" w:lineRule="auto"/>
+        <w:rPr>
+          <w:rFonts w:ascii="Avenir Book" w:hAnsi="Avenir Book" w:cs="Gill Sans"/>
+          <w:i/>
+        </w:rPr>
+      </w:pPr>
+    </w:p>
+    <w:p>
+      <w:pPr>
+        <w:spacing w:line="360" w:lineRule="auto"/>
+        <w:rPr>
+          <w:rFonts w:ascii="Avenir Black" w:hAnsi="Avenir Black" w:cs="Gill Sans"/>
+        </w:rPr>
+      </w:pPr>
+      <w:r>
+        <w:rPr>
+          <w:rFonts w:ascii="Avenir Black" w:hAnsi="Avenir Black" w:cs="Gill Sans"/>
+        </w:rPr>
+        <w:t>To students:</w:t>
+      </w:r>
+      <w:r>
+        <w:rPr>
+          <w:rFonts w:ascii="Avenir Black" w:hAnsi="Avenir Black" w:cs="Gill Sans"/>
+        </w:rPr>
+        <w:t xml:space="preserve"> Can anyone give me more examples that </w:t>
+      </w:r>
+      <w:proofErr w:type="gramStart"/>
+      <w:r>
+        <w:rPr>
+          <w:rFonts w:ascii="Avenir Black" w:hAnsi="Avenir Black" w:cs="Gill Sans"/>
+        </w:rPr>
+        <w:t>takes</w:t>
+      </w:r>
+      <w:proofErr w:type="gramEnd"/>
+      <w:r>
+        <w:rPr>
+          <w:rFonts w:ascii="Avenir Black" w:hAnsi="Avenir Black" w:cs="Gill Sans"/>
+        </w:rPr>
+        <w:t xml:space="preserve"> inputs and outputs something in real life?</w:t>
+      </w:r>
+    </w:p>
+    <w:p>
+      <w:pPr>
+        <w:spacing w:line="360" w:lineRule="auto"/>
+        <w:rPr>
+          <w:rFonts w:ascii="Avenir Book" w:hAnsi="Avenir Book" w:cs="Gill Sans"/>
+        </w:rPr>
+      </w:pPr>
+      <w:r>
+        <w:rPr>
+          <w:rFonts w:ascii="Avenir Black" w:hAnsi="Avenir Black" w:cs="Gill Sans"/>
+          <w:color w:val="9BBB59" w:themeColor="accent3"/>
+        </w:rPr>
+        <w:t>Expected Answer:</w:t>
+      </w:r>
+      <w:r>
+        <w:rPr>
+          <w:rFonts w:ascii="Avenir Black" w:hAnsi="Avenir Black" w:cs="Gill Sans"/>
+          <w:color w:val="9BBB59" w:themeColor="accent3"/>
+        </w:rPr>
+        <w:t xml:space="preserve"> </w:t>
+      </w:r>
+      <w:r>
+        <w:rPr>
+          <w:rFonts w:ascii="Avenir Book" w:hAnsi="Avenir Book" w:cs="Gill Sans"/>
+        </w:rPr>
+        <w:t xml:space="preserve">Car Meter, Keyboard, </w:t>
+      </w:r>
+      <w:proofErr w:type="gramStart"/>
+      <w:r>
+        <w:rPr>
+          <w:rFonts w:ascii="Avenir Book" w:hAnsi="Avenir Book" w:cs="Gill Sans"/>
+        </w:rPr>
+        <w:t>Doorbell</w:t>
+      </w:r>
+      <w:proofErr w:type="gramEnd"/>
+      <w:r>
+        <w:rPr>
+          <w:rFonts w:ascii="Avenir Book" w:hAnsi="Avenir Book" w:cs="Gill Sans"/>
+        </w:rPr>
+        <w:t>…</w:t>
+      </w:r>
+    </w:p>
+    <w:p>
+      <w:pPr>
+        <w:spacing w:line="360" w:lineRule="auto"/>
+        <w:rPr>
+          <w:rFonts w:ascii="Avenir Book" w:hAnsi="Avenir Book" w:cs="Gill Sans"/>
+        </w:rPr>
+      </w:pPr>
+    </w:p>
+    <w:p>
+      <w:pPr>
+        <w:spacing w:line="360" w:lineRule="auto"/>
+        <w:rPr>
+          <w:rFonts w:ascii="Avenir Book" w:hAnsi="Avenir Book" w:cs="Gill Sans"/>
+        </w:rPr>
+      </w:pPr>
+    </w:p>
+    <w:p>
+      <w:pPr>
+        <w:spacing w:line="360" w:lineRule="auto"/>
+        <w:rPr>
+          <w:rFonts w:ascii="Avenir Book" w:hAnsi="Avenir Book" w:cs="Gill Sans"/>
+        </w:rPr>
+      </w:pPr>
+    </w:p>
+    <w:p>
+      <w:pPr>
+        <w:spacing w:line="360" w:lineRule="auto"/>
+        <w:rPr>
+          <w:rFonts w:ascii="Avenir Book" w:hAnsi="Avenir Book" w:cs="Gill Sans"/>
+        </w:rPr>
+      </w:pPr>
+    </w:p>
+    <w:p>
+      <w:pPr>
+        <w:spacing w:line="360" w:lineRule="auto"/>
+        <w:rPr>
+          <w:rFonts w:ascii="Avenir Book" w:hAnsi="Avenir Book" w:cs="Gill Sans"/>
+        </w:rPr>
+      </w:pPr>
+    </w:p>
+    <w:p>
+      <w:pPr>
+        <w:spacing w:line="360" w:lineRule="auto"/>
+        <w:rPr>
+          <w:rFonts w:ascii="Avenir Book" w:hAnsi="Avenir Book" w:cs="Gill Sans"/>
+        </w:rPr>
+      </w:pPr>
+    </w:p>
+    <w:p>
+      <w:pPr>
+        <w:spacing w:line="360" w:lineRule="auto"/>
+        <w:rPr>
+          <w:rFonts w:ascii="Avenir Book" w:hAnsi="Avenir Book" w:cs="Gill Sans"/>
+        </w:rPr>
+      </w:pPr>
+    </w:p>
+    <w:p>
+      <w:pPr>
+        <w:spacing w:line="360" w:lineRule="auto"/>
+        <w:rPr>
+          <w:rFonts w:ascii="Avenir Book" w:hAnsi="Avenir Book" w:cs="Gill Sans"/>
+        </w:rPr>
+      </w:pPr>
+    </w:p>
+    <w:p>
+      <w:pPr>
+        <w:spacing w:line="360" w:lineRule="auto"/>
+        <w:rPr>
+          <w:rFonts w:ascii="Avenir Black" w:hAnsi="Avenir Black" w:cs="Gill Sans"/>
+        </w:rPr>
+      </w:pPr>
+      <w:r>
+        <w:rPr>
+          <w:rFonts w:ascii="Avenir Black" w:hAnsi="Avenir Black" w:cs="Gill Sans"/>
+        </w:rPr>
+        <w:t>To students:</w:t>
+      </w:r>
+      <w:r>
+        <w:rPr>
+          <w:rFonts w:ascii="Avenir Black" w:hAnsi="Avenir Black" w:cs="Gill Sans"/>
+        </w:rPr>
+        <w:t xml:space="preserve"> Now we will explore some of the components of the </w:t>
+      </w:r>
+      <w:proofErr w:type="spellStart"/>
+      <w:r>
+        <w:rPr>
+          <w:rFonts w:ascii="Avenir Black" w:hAnsi="Avenir Black" w:cs="Gill Sans"/>
+        </w:rPr>
+        <w:t>arduino</w:t>
+      </w:r>
+      <w:proofErr w:type="spellEnd"/>
+    </w:p>
+    <w:p>
+      <w:pPr>
+        <w:spacing w:line="360" w:lineRule="auto"/>
+        <w:rPr>
+          <w:rFonts w:ascii="Avenir Book" w:hAnsi="Avenir Book" w:cs="Gill Sans"/>
+        </w:rPr>
+      </w:pPr>
+      <w:r>
+        <w:rPr>
+          <w:rFonts w:ascii="Avenir Book" w:hAnsi="Avenir Book" w:cs="Gill Sans"/>
+        </w:rPr>
+        <w:t xml:space="preserve">Instructor will explain only components needed in this session: 1, 2, 3, 6, 7, </w:t>
+      </w:r>
+      <w:proofErr w:type="gramStart"/>
+      <w:r>
+        <w:rPr>
+          <w:rFonts w:ascii="Avenir Book" w:hAnsi="Avenir Book" w:cs="Gill Sans"/>
+        </w:rPr>
+        <w:t>9</w:t>
+      </w:r>
+      <w:proofErr w:type="gramEnd"/>
+    </w:p>
+    <w:p>
+      <w:pPr>
+        <w:spacing w:line="360" w:lineRule="auto"/>
+        <w:rPr>
+          <w:rFonts w:ascii="Avenir Book" w:hAnsi="Avenir Book" w:cs="Gill Sans"/>
+        </w:rPr>
+      </w:pPr>
+    </w:p>
+    <w:p>
+      <w:pPr>
+        <w:spacing w:line="360" w:lineRule="auto"/>
+        <w:rPr>
+          <w:rFonts w:ascii="Avenir Book" w:hAnsi="Avenir Book" w:cs="Gill Sans"/>
+        </w:rPr>
+      </w:pPr>
+      <w:r>
+        <w:rPr>
+          <w:rFonts w:ascii="Avenir Book" w:hAnsi="Avenir Book" w:cs="Gill Sans"/>
+          <w:noProof/>
+        </w:rPr>
+        <w:drawing>
+          <wp:inline distT="0" distB="0" distL="0" distR="0" wp14:anchorId="4F6AE977" wp14:editId="212AAA50">
+            <wp:extent cx="5486400" cy="4756785"/>
+            <wp:effectExtent l="0" t="0" r="0" b="0"/>
+            <wp:docPr id="2" name="Picture 2" descr="Macintosh HD:Users:Alan:Documents:UEAA Electronics 2017:Images:Screen Shot 2017-05-22 at 12.13.13 AM.png"/>
+            <wp:cNvGraphicFramePr>
+              <a:graphicFrameLocks xmlns:a="http://schemas.openxmlformats.org/drawingml/2006/main" noChangeAspect="1"/>
+            </wp:cNvGraphicFramePr>
+            <a:graphic xmlns:a="http://schemas.openxmlformats.org/drawingml/2006/main">
+              <a:graphicData uri="http://schemas.openxmlformats.org/drawingml/2006/picture">
+                <pic:pic xmlns:pic="http://schemas.openxmlformats.org/drawingml/2006/picture">
+                  <pic:nvPicPr>
+                    <pic:cNvPr id="0" name="Picture 1" descr="Macintosh HD:Users:Alan:Documents:UEAA Electronics 2017:Images:Screen Shot 2017-05-22 at 12.13.13 AM.png"/>
+                    <pic:cNvPicPr>
+                      <a:picLocks noChangeAspect="1" noChangeArrowheads="1"/>
+                    </pic:cNvPicPr>
+                  </pic:nvPicPr>
+                  <pic:blipFill>
+                    <a:blip r:embed="rId8">
+                      <a:extLst>
+                        <a:ext uri="{28A0092B-C50C-407E-A947-70E740481C1C}">
+                          <a14:useLocalDpi xmlns:a14="http://schemas.microsoft.com/office/drawing/2010/main" val="0"/>
+                        </a:ext>
+                      </a:extLst>
+                    </a:blip>
+                    <a:srcRect/>
+                    <a:stretch>
+                      <a:fillRect/>
+                    </a:stretch>
+                  </pic:blipFill>
+                  <pic:spPr bwMode="auto">
+                    <a:xfrm>
+                      <a:off x="0" y="0"/>
+                      <a:ext cx="5486400" cy="4756785"/>
+                    </a:xfrm>
+                    <a:prstGeom prst="rect">
+                      <a:avLst/>
+                    </a:prstGeom>
+                    <a:noFill/>
+                    <a:ln>
+                      <a:noFill/>
+                    </a:ln>
+                  </pic:spPr>
+                </pic:pic>
+              </a:graphicData>
+            </a:graphic>
+          </wp:inline>
+        </w:drawing>
+      </w:r>
+    </w:p>
+    <w:p>
+      <w:pPr>
+        <w:spacing w:line="360" w:lineRule="auto"/>
+        <w:rPr>
+          <w:rFonts w:ascii="Avenir Book" w:hAnsi="Avenir Book" w:cs="Gill Sans"/>
+        </w:rPr>
+      </w:pPr>
+      <w:r>
+        <w:rPr>
+          <w:rFonts w:ascii="Avenir Book" w:hAnsi="Avenir Book" w:cs="Gill Sans"/>
+        </w:rPr>
+        <w:t>Explain components in this order:</w:t>
+      </w:r>
+    </w:p>
+    <w:p>
+      <w:pPr>
+        <w:spacing w:line="360" w:lineRule="auto"/>
+        <w:rPr>
+          <w:rFonts w:ascii="Avenir Book" w:hAnsi="Avenir Book" w:cs="Gill Sans"/>
+        </w:rPr>
+      </w:pPr>
+      <w:r>
+        <w:rPr>
+          <w:rFonts w:ascii="Avenir Book" w:hAnsi="Avenir Book" w:cs="Gill Sans"/>
+        </w:rPr>
+        <w:t xml:space="preserve">7. This is where the battery plugs into the </w:t>
+      </w:r>
+      <w:proofErr w:type="spellStart"/>
+      <w:r>
+        <w:rPr>
+          <w:rFonts w:ascii="Avenir Book" w:hAnsi="Avenir Book" w:cs="Gill Sans"/>
+        </w:rPr>
+        <w:t>arduino</w:t>
+      </w:r>
+      <w:proofErr w:type="spellEnd"/>
+      <w:r>
+        <w:rPr>
+          <w:rFonts w:ascii="Avenir Book" w:hAnsi="Avenir Book" w:cs="Gill Sans"/>
+        </w:rPr>
+        <w:t xml:space="preserve"> board and gets electricity.</w:t>
+      </w:r>
+    </w:p>
+    <w:p>
+      <w:pPr>
+        <w:spacing w:line="360" w:lineRule="auto"/>
+        <w:rPr>
+          <w:rFonts w:ascii="Avenir Book" w:hAnsi="Avenir Book" w:cs="Gill Sans"/>
+        </w:rPr>
+      </w:pPr>
+      <w:r>
+        <w:rPr>
+          <w:rFonts w:ascii="Avenir Book" w:hAnsi="Avenir Book" w:cs="Gill Sans"/>
+        </w:rPr>
+        <w:t xml:space="preserve">3. This light will tell if your </w:t>
+      </w:r>
+      <w:proofErr w:type="spellStart"/>
+      <w:r>
+        <w:rPr>
+          <w:rFonts w:ascii="Avenir Book" w:hAnsi="Avenir Book" w:cs="Gill Sans"/>
+        </w:rPr>
+        <w:t>arduino</w:t>
+      </w:r>
+      <w:proofErr w:type="spellEnd"/>
+      <w:r>
+        <w:rPr>
+          <w:rFonts w:ascii="Avenir Book" w:hAnsi="Avenir Book" w:cs="Gill Sans"/>
+        </w:rPr>
+        <w:t xml:space="preserve"> is on or off.</w:t>
+      </w:r>
+    </w:p>
+    <w:p>
+      <w:pPr>
+        <w:spacing w:line="360" w:lineRule="auto"/>
+        <w:rPr>
+          <w:rFonts w:ascii="Avenir Book" w:hAnsi="Avenir Book" w:cs="Gill Sans"/>
+        </w:rPr>
+      </w:pPr>
+      <w:r>
+        <w:rPr>
+          <w:rFonts w:ascii="Avenir Book" w:hAnsi="Avenir Book" w:cs="Gill Sans"/>
+        </w:rPr>
+        <w:t>1. This is where we are going to put our wires to control the outputs and inputs.</w:t>
+      </w:r>
+    </w:p>
+    <w:p>
+      <w:pPr>
+        <w:spacing w:line="360" w:lineRule="auto"/>
+        <w:rPr>
+          <w:rFonts w:ascii="Avenir Book" w:hAnsi="Avenir Book" w:cs="Gill Sans"/>
+        </w:rPr>
+      </w:pPr>
+      <w:r>
+        <w:rPr>
+          <w:rFonts w:ascii="Avenir Book" w:hAnsi="Avenir Book" w:cs="Gill Sans"/>
+        </w:rPr>
+        <w:t xml:space="preserve">6. This is when we are going to complete our circuit. </w:t>
+      </w:r>
+    </w:p>
+    <w:p>
+      <w:pPr>
+        <w:spacing w:line="360" w:lineRule="auto"/>
+        <w:rPr>
+          <w:rFonts w:ascii="Avenir Book" w:hAnsi="Avenir Book" w:cs="Gill Sans"/>
+        </w:rPr>
+      </w:pPr>
+      <w:r>
+        <w:rPr>
+          <w:rFonts w:ascii="Avenir Book" w:hAnsi="Avenir Book" w:cs="Gill Sans"/>
+        </w:rPr>
+        <w:t xml:space="preserve">9. This is where we get instructions to the </w:t>
+      </w:r>
+      <w:proofErr w:type="spellStart"/>
+      <w:r>
+        <w:rPr>
+          <w:rFonts w:ascii="Avenir Book" w:hAnsi="Avenir Book" w:cs="Gill Sans"/>
+        </w:rPr>
+        <w:t>arduino</w:t>
+      </w:r>
+      <w:proofErr w:type="spellEnd"/>
+      <w:r>
+        <w:rPr>
+          <w:rFonts w:ascii="Avenir Book" w:hAnsi="Avenir Book" w:cs="Gill Sans"/>
+        </w:rPr>
+        <w:t xml:space="preserve"> to tell it what to do.</w:t>
+      </w:r>
+    </w:p>
+    <w:p>
+      <w:pPr>
+        <w:spacing w:line="360" w:lineRule="auto"/>
+        <w:rPr>
+          <w:rFonts w:ascii="Avenir Book" w:hAnsi="Avenir Book" w:cs="Gill Sans"/>
+        </w:rPr>
+      </w:pPr>
+      <w:r>
+        <w:rPr>
+          <w:rFonts w:ascii="Avenir Book" w:hAnsi="Avenir Book" w:cs="Gill Sans"/>
+        </w:rPr>
+        <w:t>2. This is a light you can control right on the board.</w:t>
+      </w:r>
+    </w:p>
+    <w:p>
+      <w:pPr>
+        <w:spacing w:line="360" w:lineRule="auto"/>
+        <w:rPr>
+          <w:rFonts w:ascii="Avenir Book" w:hAnsi="Avenir Book" w:cs="Gill Sans"/>
+        </w:rPr>
+      </w:pPr>
+    </w:p>
+    <w:p>
+      <w:pPr>
+        <w:spacing w:line="360" w:lineRule="auto"/>
+        <w:rPr>
+          <w:rFonts w:ascii="Avenir Black" w:hAnsi="Avenir Black" w:cs="Gill Sans"/>
+          <w:sz w:val="32"/>
+          <w:szCs w:val="32"/>
+        </w:rPr>
+      </w:pPr>
+      <w:r>
+        <w:rPr>
+          <w:rFonts w:ascii="Avenir Black" w:hAnsi="Avenir Black" w:cs="Gill Sans"/>
+          <w:sz w:val="32"/>
+          <w:szCs w:val="32"/>
+        </w:rPr>
+        <w:t>Big Concept #3</w:t>
+      </w:r>
+      <w:r>
+        <w:rPr>
+          <w:rFonts w:ascii="Avenir Black" w:hAnsi="Avenir Black" w:cs="Gill Sans"/>
+          <w:sz w:val="32"/>
+          <w:szCs w:val="32"/>
+        </w:rPr>
+        <w:t xml:space="preserve">: </w:t>
+      </w:r>
+      <w:r>
+        <w:rPr>
+          <w:rFonts w:ascii="Avenir Black" w:hAnsi="Avenir Black" w:cs="Gill Sans"/>
+          <w:sz w:val="32"/>
+          <w:szCs w:val="32"/>
+        </w:rPr>
+        <w:t>LED</w:t>
+      </w:r>
+    </w:p>
+    <w:p>
+      <w:pPr>
+        <w:spacing w:line="360" w:lineRule="auto"/>
+        <w:rPr>
+          <w:rFonts w:ascii="Avenir Book" w:hAnsi="Avenir Book" w:cs="Gill Sans"/>
+          <w:b/>
+        </w:rPr>
+      </w:pPr>
+      <w:r>
+        <w:rPr>
+          <w:rFonts w:ascii="Avenir Book" w:hAnsi="Avenir Book" w:cs="Gill Sans"/>
+          <w:b/>
+        </w:rPr>
+        <w:t xml:space="preserve">Instructor: </w:t>
+      </w:r>
+      <w:r>
+        <w:rPr>
+          <w:rFonts w:ascii="Avenir Book" w:hAnsi="Avenir Book" w:cs="Gill Sans"/>
+          <w:b/>
+        </w:rPr>
+        <w:t>Draw a LED on the board.</w:t>
+      </w:r>
+    </w:p>
+    <w:p>
+      <w:pPr>
+        <w:spacing w:line="360" w:lineRule="auto"/>
+        <w:rPr>
+          <w:rFonts w:ascii="Avenir Black" w:hAnsi="Avenir Black" w:cs="Gill Sans"/>
+          <w:sz w:val="32"/>
+          <w:szCs w:val="32"/>
+        </w:rPr>
+      </w:pPr>
+      <w:r>
+        <w:rPr>
+          <w:rFonts w:ascii="Avenir Black" w:hAnsi="Avenir Black" w:cs="Gill Sans"/>
+          <w:noProof/>
+          <w:sz w:val="32"/>
+          <w:szCs w:val="32"/>
+        </w:rPr>
+        <w:drawing>
+          <wp:inline distT="0" distB="0" distL="0" distR="0" wp14:anchorId="292DB41C" wp14:editId="29E89A83">
+            <wp:extent cx="2974369" cy="2974369"/>
+            <wp:effectExtent l="0" t="0" r="0" b="0"/>
+            <wp:docPr id="3" name="Picture 3" descr="Macintosh HD:Users:Alan:Documents:UEAA Electronics 2017:Images:led2.png"/>
+            <wp:cNvGraphicFramePr>
+              <a:graphicFrameLocks xmlns:a="http://schemas.openxmlformats.org/drawingml/2006/main" noChangeAspect="1"/>
+            </wp:cNvGraphicFramePr>
+            <a:graphic xmlns:a="http://schemas.openxmlformats.org/drawingml/2006/main">
+              <a:graphicData uri="http://schemas.openxmlformats.org/drawingml/2006/picture">
+                <pic:pic xmlns:pic="http://schemas.openxmlformats.org/drawingml/2006/picture">
+                  <pic:nvPicPr>
+                    <pic:cNvPr id="0" name="Picture 2" descr="Macintosh HD:Users:Alan:Documents:UEAA Electronics 2017:Images:led2.png"/>
+                    <pic:cNvPicPr>
+                      <a:picLocks noChangeAspect="1" noChangeArrowheads="1"/>
+                    </pic:cNvPicPr>
+                  </pic:nvPicPr>
+                  <pic:blipFill>
+                    <a:blip r:embed="rId9">
+                      <a:extLst>
+                        <a:ext uri="{28A0092B-C50C-407E-A947-70E740481C1C}">
+                          <a14:useLocalDpi xmlns:a14="http://schemas.microsoft.com/office/drawing/2010/main" val="0"/>
+                        </a:ext>
+                      </a:extLst>
+                    </a:blip>
+                    <a:srcRect/>
+                    <a:stretch>
+                      <a:fillRect/>
+                    </a:stretch>
+                  </pic:blipFill>
+                  <pic:spPr bwMode="auto">
+                    <a:xfrm>
+                      <a:off x="0" y="0"/>
+                      <a:ext cx="2974369" cy="2974369"/>
+                    </a:xfrm>
+                    <a:prstGeom prst="rect">
+                      <a:avLst/>
+                    </a:prstGeom>
+                    <a:noFill/>
+                    <a:ln>
+                      <a:noFill/>
+                    </a:ln>
+                  </pic:spPr>
+                </pic:pic>
+              </a:graphicData>
+            </a:graphic>
+          </wp:inline>
+        </w:drawing>
+      </w:r>
+    </w:p>
+    <w:p>
+      <w:pPr>
+        <w:spacing w:line="360" w:lineRule="auto"/>
+        <w:rPr>
+          <w:rFonts w:ascii="Avenir Black" w:hAnsi="Avenir Black" w:cs="Gill Sans"/>
+        </w:rPr>
+      </w:pPr>
+      <w:r>
+        <w:rPr>
+          <w:rFonts w:ascii="Avenir Black" w:hAnsi="Avenir Black" w:cs="Gill Sans"/>
+        </w:rPr>
+        <w:t>To students:</w:t>
+      </w:r>
+      <w:r>
+        <w:rPr>
+          <w:rFonts w:ascii="Avenir Black" w:hAnsi="Avenir Black" w:cs="Gill Sans"/>
+        </w:rPr>
+        <w:t xml:space="preserve"> A LED flows in one direction. Positive side wants electrons and negative side wants to give away electrons.</w:t>
+      </w:r>
+    </w:p>
+    <w:p>
+      <w:pPr>
+        <w:spacing w:line="360" w:lineRule="auto"/>
+        <w:rPr>
+          <w:rFonts w:ascii="Avenir Black" w:hAnsi="Avenir Black" w:cs="Gill Sans"/>
+        </w:rPr>
+      </w:pPr>
+    </w:p>
+    <w:p>
+      <w:pPr>
+        <w:spacing w:line="360" w:lineRule="auto"/>
+        <w:rPr>
+          <w:rFonts w:ascii="Avenir Book" w:hAnsi="Avenir Book" w:cs="Gill Sans"/>
+        </w:rPr>
+      </w:pPr>
+      <w:r>
+        <w:rPr>
+          <w:rFonts w:ascii="Avenir Black" w:hAnsi="Avenir Black" w:cs="Gill Sans"/>
+        </w:rPr>
+        <w:t xml:space="preserve">Instructor: </w:t>
+      </w:r>
+      <w:r>
+        <w:rPr>
+          <w:rFonts w:ascii="Avenir Book" w:hAnsi="Avenir Book" w:cs="Gill Sans"/>
+        </w:rPr>
+        <w:t>Instructor should draw the circuit (see above circuit diagram) on the board. Remind them that the negative side of battery is giving electrons to the positive side of the battery.</w:t>
+      </w:r>
+    </w:p>
+    <w:p>
+      <w:pPr>
+        <w:spacing w:line="360" w:lineRule="auto"/>
+        <w:rPr>
+          <w:rFonts w:ascii="Avenir Black" w:hAnsi="Avenir Black" w:cs="Gill Sans"/>
+        </w:rPr>
+      </w:pPr>
+    </w:p>
+    <w:p>
+      <w:pPr>
+        <w:spacing w:line="360" w:lineRule="auto"/>
+        <w:rPr>
+          <w:rFonts w:ascii="Avenir Black" w:hAnsi="Avenir Black" w:cs="Gill Sans"/>
+        </w:rPr>
+      </w:pPr>
+      <w:r>
+        <w:rPr>
+          <w:rFonts w:ascii="Avenir Black" w:hAnsi="Avenir Black" w:cs="Gill Sans"/>
+        </w:rPr>
+        <w:t>To students:</w:t>
+      </w:r>
+      <w:r>
+        <w:rPr>
+          <w:rFonts w:ascii="Avenir Black" w:hAnsi="Avenir Black" w:cs="Gill Sans"/>
+        </w:rPr>
+        <w:t xml:space="preserve"> Should the long or short side of the LED connect to the negative side of the battery?</w:t>
+      </w:r>
+    </w:p>
+    <w:p>
+      <w:pPr>
+        <w:spacing w:line="360" w:lineRule="auto"/>
+        <w:rPr>
+          <w:rFonts w:ascii="Avenir Black" w:hAnsi="Avenir Black" w:cs="Gill Sans"/>
+        </w:rPr>
+      </w:pPr>
+      <w:r>
+        <w:rPr>
+          <w:rFonts w:ascii="Avenir Black" w:hAnsi="Avenir Black" w:cs="Gill Sans"/>
+          <w:color w:val="9BBB59" w:themeColor="accent3"/>
+        </w:rPr>
+        <w:t>Expected Answer:</w:t>
+      </w:r>
+      <w:r>
+        <w:rPr>
+          <w:rFonts w:ascii="Avenir Black" w:hAnsi="Avenir Black" w:cs="Gill Sans"/>
+          <w:color w:val="9BBB59" w:themeColor="accent3"/>
+        </w:rPr>
+        <w:t xml:space="preserve"> </w:t>
+      </w:r>
+      <w:r>
+        <w:rPr>
+          <w:rFonts w:ascii="Avenir Book" w:hAnsi="Avenir Book" w:cs="Gill Sans"/>
+        </w:rPr>
+        <w:t>The long side of the LED should connect to the negative side of the battery. The negative side of the battery is giving electrons to the positive/long side of LED.</w:t>
+      </w:r>
+    </w:p>
+    <w:p>
+      <w:pPr>
+        <w:spacing w:line="360" w:lineRule="auto"/>
+        <w:rPr>
+          <w:rFonts w:ascii="Avenir Black" w:hAnsi="Avenir Black" w:cs="Gill Sans"/>
+        </w:rPr>
+      </w:pPr>
+    </w:p>
+    <w:p>
+      <w:pPr>
+        <w:spacing w:line="360" w:lineRule="auto"/>
+        <w:rPr>
+          <w:rFonts w:ascii="Avenir Black" w:hAnsi="Avenir Black" w:cs="Gill Sans"/>
+          <w:color w:val="9BBB59" w:themeColor="accent3"/>
+        </w:rPr>
+      </w:pPr>
+      <w:r>
+        <w:rPr>
+          <w:rFonts w:ascii="Avenir Black" w:hAnsi="Avenir Black" w:cs="Gill Sans"/>
+          <w:noProof/>
+          <w:color w:val="9BBB59" w:themeColor="accent3"/>
+        </w:rPr>
+        <w:drawing>
+          <wp:inline distT="0" distB="0" distL="0" distR="0" wp14:anchorId="5B9503EC" wp14:editId="6BA7ADC2">
+            <wp:extent cx="5373370" cy="2486660"/>
+            <wp:effectExtent l="0" t="0" r="11430" b="2540"/>
+            <wp:docPr id="4" name="Picture 4" descr="Macintosh HD:Users:Alan:Documents:UEAA Electronics 2017:Images:led.png"/>
+            <wp:cNvGraphicFramePr>
+              <a:graphicFrameLocks xmlns:a="http://schemas.openxmlformats.org/drawingml/2006/main" noChangeAspect="1"/>
+            </wp:cNvGraphicFramePr>
+            <a:graphic xmlns:a="http://schemas.openxmlformats.org/drawingml/2006/main">
+              <a:graphicData uri="http://schemas.openxmlformats.org/drawingml/2006/picture">
+                <pic:pic xmlns:pic="http://schemas.openxmlformats.org/drawingml/2006/picture">
+                  <pic:nvPicPr>
+                    <pic:cNvPr id="0" name="Picture 3" descr="Macintosh HD:Users:Alan:Documents:UEAA Electronics 2017:Images:led.png"/>
+                    <pic:cNvPicPr>
+                      <a:picLocks noChangeAspect="1" noChangeArrowheads="1"/>
+                    </pic:cNvPicPr>
+                  </pic:nvPicPr>
+                  <pic:blipFill>
+                    <a:blip r:embed="rId10">
+                      <a:extLst>
+                        <a:ext uri="{28A0092B-C50C-407E-A947-70E740481C1C}">
+                          <a14:useLocalDpi xmlns:a14="http://schemas.microsoft.com/office/drawing/2010/main" val="0"/>
+                        </a:ext>
+                      </a:extLst>
+                    </a:blip>
+                    <a:srcRect/>
+                    <a:stretch>
+                      <a:fillRect/>
+                    </a:stretch>
+                  </pic:blipFill>
+                  <pic:spPr bwMode="auto">
+                    <a:xfrm>
+                      <a:off x="0" y="0"/>
+                      <a:ext cx="5373370" cy="2486660"/>
+                    </a:xfrm>
+                    <a:prstGeom prst="rect">
+                      <a:avLst/>
+                    </a:prstGeom>
+                    <a:noFill/>
+                    <a:ln>
+                      <a:noFill/>
+                    </a:ln>
+                  </pic:spPr>
+                </pic:pic>
+              </a:graphicData>
+            </a:graphic>
+          </wp:inline>
+        </w:drawing>
+      </w:r>
+    </w:p>
+    <w:p>
+      <w:pPr>
+        <w:spacing w:line="360" w:lineRule="auto"/>
+        <w:rPr>
+          <w:rFonts w:ascii="Avenir Black" w:hAnsi="Avenir Black" w:cs="Gill Sans"/>
+          <w:color w:val="9BBB59" w:themeColor="accent3"/>
+        </w:rPr>
+      </w:pPr>
+    </w:p>
+    <w:p>
+      <w:pPr>
+        <w:spacing w:line="360" w:lineRule="auto"/>
+        <w:rPr>
+          <w:rFonts w:ascii="Avenir Black" w:hAnsi="Avenir Black" w:cs="Gill Sans"/>
+          <w:sz w:val="32"/>
+          <w:szCs w:val="32"/>
+        </w:rPr>
+      </w:pPr>
+      <w:r>
+        <w:rPr>
+          <w:rFonts w:ascii="Avenir Black" w:hAnsi="Avenir Black" w:cs="Gill Sans"/>
+          <w:sz w:val="32"/>
+          <w:szCs w:val="32"/>
+        </w:rPr>
+        <w:t>Big Concept #4</w:t>
+      </w:r>
+      <w:r>
+        <w:rPr>
+          <w:rFonts w:ascii="Avenir Black" w:hAnsi="Avenir Black" w:cs="Gill Sans"/>
+          <w:sz w:val="32"/>
+          <w:szCs w:val="32"/>
+        </w:rPr>
+        <w:t xml:space="preserve">: </w:t>
+      </w:r>
+      <w:r>
+        <w:rPr>
+          <w:rFonts w:ascii="Avenir Black" w:hAnsi="Avenir Black" w:cs="Gill Sans"/>
+          <w:sz w:val="32"/>
+          <w:szCs w:val="32"/>
+        </w:rPr>
+        <w:t>Jumper Wire</w:t>
+      </w:r>
+    </w:p>
+    <w:p>
+      <w:pPr>
+        <w:spacing w:line="360" w:lineRule="auto"/>
+        <w:rPr>
+          <w:rFonts w:ascii="Avenir Black" w:hAnsi="Avenir Black" w:cs="Gill Sans"/>
+        </w:rPr>
+      </w:pPr>
+      <w:r>
+        <w:rPr>
+          <w:rFonts w:ascii="Avenir Black" w:hAnsi="Avenir Black" w:cs="Gill Sans"/>
+        </w:rPr>
+        <w:t>To students:</w:t>
+      </w:r>
+      <w:r>
+        <w:rPr>
+          <w:rFonts w:ascii="Avenir Black" w:hAnsi="Avenir Black" w:cs="Gill Sans"/>
+        </w:rPr>
+        <w:t xml:space="preserve"> </w:t>
+      </w:r>
+      <w:r>
+        <w:rPr>
+          <w:rFonts w:ascii="Avenir Black" w:hAnsi="Avenir Black" w:cs="Gill Sans"/>
+        </w:rPr>
+        <w:t>A Jumper wire connects a circuit. Electrons travel through the jumper wire.</w:t>
+      </w:r>
+    </w:p>
+    <w:p>
+      <w:pPr>
+        <w:spacing w:line="360" w:lineRule="auto"/>
+        <w:rPr>
+          <w:rFonts w:ascii="Avenir Black" w:hAnsi="Avenir Black" w:cs="Gill Sans"/>
+        </w:rPr>
+      </w:pPr>
+      <w:r>
+        <w:rPr>
+          <w:rFonts w:ascii="Avenir Black" w:hAnsi="Avenir Black" w:cs="Gill Sans"/>
+        </w:rPr>
+        <w:t xml:space="preserve">Instructor: </w:t>
+      </w:r>
+      <w:r>
+        <w:rPr>
+          <w:rFonts w:ascii="Avenir Book" w:hAnsi="Avenir Book" w:cs="Gill Sans"/>
+        </w:rPr>
+        <w:t>Show jumper wires</w:t>
+      </w:r>
+    </w:p>
+    <w:p>
+      <w:pPr>
+        <w:spacing w:line="360" w:lineRule="auto"/>
+        <w:rPr>
+          <w:rFonts w:ascii="Avenir Black" w:hAnsi="Avenir Black" w:cs="Gill Sans"/>
+        </w:rPr>
+      </w:pPr>
+      <w:r>
+        <w:rPr>
+          <w:rFonts w:ascii="Avenir Black" w:hAnsi="Avenir Black" w:cs="Gill Sans"/>
+          <w:noProof/>
+        </w:rPr>
+        <w:drawing>
+          <wp:inline distT="0" distB="0" distL="0" distR="0" wp14:anchorId="3217135F" wp14:editId="42967CC7">
+            <wp:extent cx="2517169" cy="1887877"/>
+            <wp:effectExtent l="0" t="0" r="0" b="0"/>
+            <wp:docPr id="5" name="Picture 5" descr="Macintosh HD:Users:Alan:Documents:UEAA Electronics 2017:Images:jumperwire.jpg"/>
+            <wp:cNvGraphicFramePr>
+              <a:graphicFrameLocks xmlns:a="http://schemas.openxmlformats.org/drawingml/2006/main" noChangeAspect="1"/>
+            </wp:cNvGraphicFramePr>
+            <a:graphic xmlns:a="http://schemas.openxmlformats.org/drawingml/2006/main">
+              <a:graphicData uri="http://schemas.openxmlformats.org/drawingml/2006/picture">
+                <pic:pic xmlns:pic="http://schemas.openxmlformats.org/drawingml/2006/picture">
+                  <pic:nvPicPr>
+                    <pic:cNvPr id="0" name="Picture 4" descr="Macintosh HD:Users:Alan:Documents:UEAA Electronics 2017:Images:jumperwire.jpg"/>
+                    <pic:cNvPicPr>
+                      <a:picLocks noChangeAspect="1" noChangeArrowheads="1"/>
+                    </pic:cNvPicPr>
+                  </pic:nvPicPr>
+                  <pic:blipFill>
+                    <a:blip r:embed="rId11">
+                      <a:extLst>
+                        <a:ext uri="{28A0092B-C50C-407E-A947-70E740481C1C}">
+                          <a14:useLocalDpi xmlns:a14="http://schemas.microsoft.com/office/drawing/2010/main" val="0"/>
+                        </a:ext>
+                      </a:extLst>
+                    </a:blip>
+                    <a:srcRect/>
+                    <a:stretch>
+                      <a:fillRect/>
+                    </a:stretch>
+                  </pic:blipFill>
+                  <pic:spPr bwMode="auto">
+                    <a:xfrm>
+                      <a:off x="0" y="0"/>
+                      <a:ext cx="2517169" cy="1887877"/>
+                    </a:xfrm>
+                    <a:prstGeom prst="rect">
+                      <a:avLst/>
+                    </a:prstGeom>
+                    <a:noFill/>
+                    <a:ln>
+                      <a:noFill/>
+                    </a:ln>
+                  </pic:spPr>
+                </pic:pic>
+              </a:graphicData>
+            </a:graphic>
+          </wp:inline>
+        </w:drawing>
+      </w:r>
+    </w:p>
+    <w:p>
+      <w:pPr>
+        <w:spacing w:line="360" w:lineRule="auto"/>
+        <w:rPr>
+          <w:rFonts w:ascii="Avenir Black" w:hAnsi="Avenir Black" w:cs="Gill Sans"/>
+        </w:rPr>
+      </w:pPr>
+    </w:p>
+    <w:p>
+      <w:pPr>
+        <w:spacing w:line="360" w:lineRule="auto"/>
+        <w:rPr>
+          <w:rFonts w:ascii="Avenir Black" w:hAnsi="Avenir Black" w:cs="Gill Sans"/>
+          <w:sz w:val="32"/>
+          <w:szCs w:val="32"/>
+        </w:rPr>
+      </w:pPr>
+    </w:p>
+    <w:p>
+      <w:pPr>
+        <w:spacing w:line="360" w:lineRule="auto"/>
+        <w:rPr>
+          <w:rFonts w:ascii="Avenir Black" w:hAnsi="Avenir Black" w:cs="Gill Sans"/>
+          <w:sz w:val="32"/>
+          <w:szCs w:val="32"/>
+        </w:rPr>
+      </w:pPr>
+    </w:p>
+    <w:p>
+      <w:pPr>
+        <w:spacing w:line="360" w:lineRule="auto"/>
+        <w:rPr>
+          <w:rFonts w:ascii="Avenir Black" w:hAnsi="Avenir Black" w:cs="Gill Sans"/>
+          <w:sz w:val="32"/>
+          <w:szCs w:val="32"/>
+        </w:rPr>
+      </w:pPr>
+    </w:p>
+    <w:p>
+      <w:pPr>
+        <w:spacing w:line="360" w:lineRule="auto"/>
+        <w:rPr>
+          <w:rFonts w:ascii="Avenir Black" w:hAnsi="Avenir Black" w:cs="Gill Sans"/>
+          <w:sz w:val="32"/>
+          <w:szCs w:val="32"/>
+        </w:rPr>
+      </w:pPr>
+    </w:p>
+    <w:p>
+      <w:pPr>
+        <w:spacing w:line="360" w:lineRule="auto"/>
+        <w:rPr>
+          <w:rFonts w:ascii="Avenir Black" w:hAnsi="Avenir Black" w:cs="Gill Sans"/>
+          <w:sz w:val="32"/>
+          <w:szCs w:val="32"/>
+        </w:rPr>
+      </w:pPr>
+      <w:r>
+        <w:rPr>
+          <w:rFonts w:ascii="Avenir Black" w:hAnsi="Avenir Black" w:cs="Gill Sans"/>
+          <w:sz w:val="32"/>
+          <w:szCs w:val="32"/>
+        </w:rPr>
+        <w:t>Big Concept #5</w:t>
+      </w:r>
+      <w:r>
+        <w:rPr>
+          <w:rFonts w:ascii="Avenir Black" w:hAnsi="Avenir Black" w:cs="Gill Sans"/>
+          <w:sz w:val="32"/>
+          <w:szCs w:val="32"/>
+        </w:rPr>
+        <w:t xml:space="preserve">: </w:t>
+      </w:r>
+      <w:r>
+        <w:rPr>
+          <w:rFonts w:ascii="Avenir Black" w:hAnsi="Avenir Black" w:cs="Gill Sans"/>
+          <w:sz w:val="32"/>
+          <w:szCs w:val="32"/>
+        </w:rPr>
+        <w:t>Resistor</w:t>
+      </w:r>
+    </w:p>
+    <w:p>
+      <w:pPr>
+        <w:spacing w:line="360" w:lineRule="auto"/>
+        <w:rPr>
+          <w:rFonts w:ascii="Avenir Black" w:hAnsi="Avenir Black" w:cs="Gill Sans"/>
+        </w:rPr>
+      </w:pPr>
+      <w:r>
+        <w:rPr>
+          <w:rFonts w:ascii="Avenir Black" w:hAnsi="Avenir Black" w:cs="Gill Sans"/>
+        </w:rPr>
+        <w:t>To students:</w:t>
+      </w:r>
+      <w:r>
+        <w:rPr>
+          <w:rFonts w:ascii="Avenir Black" w:hAnsi="Avenir Black" w:cs="Gill Sans"/>
+        </w:rPr>
+        <w:t xml:space="preserve"> </w:t>
+      </w:r>
+      <w:r>
+        <w:rPr>
+          <w:rFonts w:ascii="Avenir Black" w:hAnsi="Avenir Black" w:cs="Gill Sans"/>
+        </w:rPr>
+        <w:t>The purpose of the resistor is</w:t>
+      </w:r>
+      <w:r>
+        <w:rPr>
+          <w:rFonts w:ascii="Avenir Black" w:hAnsi="Avenir Black" w:cs="Gill Sans"/>
+        </w:rPr>
+        <w:t xml:space="preserve"> </w:t>
+      </w:r>
+      <w:r>
+        <w:rPr>
+          <w:rFonts w:ascii="Avenir Black" w:hAnsi="Avenir Black" w:cs="Gill Sans"/>
+          <w:i/>
+        </w:rPr>
+        <w:t>slow down the electrons</w:t>
+      </w:r>
+      <w:r>
+        <w:rPr>
+          <w:rFonts w:ascii="Avenir Black" w:hAnsi="Avenir Black" w:cs="Gill Sans"/>
+        </w:rPr>
+        <w:t xml:space="preserve">. </w:t>
+      </w:r>
+    </w:p>
+    <w:p>
+      <w:pPr>
+        <w:spacing w:line="360" w:lineRule="auto"/>
+        <w:rPr>
+          <w:rFonts w:ascii="Avenir Black" w:hAnsi="Avenir Black" w:cs="Gill Sans"/>
+        </w:rPr>
+      </w:pPr>
+      <w:r>
+        <w:rPr>
+          <w:rFonts w:ascii="Avenir Black" w:hAnsi="Avenir Black" w:cs="Gill Sans"/>
+        </w:rPr>
+        <w:t xml:space="preserve">Instructor: </w:t>
+      </w:r>
+      <w:r>
+        <w:rPr>
+          <w:rFonts w:ascii="Avenir Book" w:hAnsi="Avenir Book" w:cs="Gill Sans"/>
+        </w:rPr>
+        <w:t>Show a resistor</w:t>
+      </w:r>
+    </w:p>
+    <w:p>
+      <w:pPr>
+        <w:spacing w:line="360" w:lineRule="auto"/>
+        <w:rPr>
+          <w:rFonts w:ascii="Avenir Black" w:hAnsi="Avenir Black" w:cs="Gill Sans"/>
+          <w:sz w:val="32"/>
+          <w:szCs w:val="32"/>
+        </w:rPr>
+      </w:pPr>
+      <w:r>
+        <w:rPr>
+          <w:rFonts w:ascii="Avenir Black" w:hAnsi="Avenir Black" w:cs="Gill Sans"/>
+          <w:noProof/>
+          <w:sz w:val="32"/>
+          <w:szCs w:val="32"/>
+        </w:rPr>
+        <w:drawing>
+          <wp:inline distT="0" distB="0" distL="0" distR="0" wp14:anchorId="57134A0E" wp14:editId="3DF47829">
+            <wp:extent cx="5147310" cy="2270760"/>
+            <wp:effectExtent l="0" t="0" r="8890" b="0"/>
+            <wp:docPr id="6" name="Picture 6" descr="Macintosh HD:Users:Alan:Documents:UEAA Electronics 2017:Images:resistor.gif"/>
+            <wp:cNvGraphicFramePr>
+              <a:graphicFrameLocks xmlns:a="http://schemas.openxmlformats.org/drawingml/2006/main" noChangeAspect="1"/>
+            </wp:cNvGraphicFramePr>
+            <a:graphic xmlns:a="http://schemas.openxmlformats.org/drawingml/2006/main">
+              <a:graphicData uri="http://schemas.openxmlformats.org/drawingml/2006/picture">
+                <pic:pic xmlns:pic="http://schemas.openxmlformats.org/drawingml/2006/picture">
+                  <pic:nvPicPr>
+                    <pic:cNvPr id="0" name="Picture 5" descr="Macintosh HD:Users:Alan:Documents:UEAA Electronics 2017:Images:resistor.gif"/>
+                    <pic:cNvPicPr>
+                      <a:picLocks noChangeAspect="1" noChangeArrowheads="1"/>
+                    </pic:cNvPicPr>
+                  </pic:nvPicPr>
+                  <pic:blipFill>
+                    <a:blip r:embed="rId12">
+                      <a:extLst>
+                        <a:ext uri="{28A0092B-C50C-407E-A947-70E740481C1C}">
+                          <a14:useLocalDpi xmlns:a14="http://schemas.microsoft.com/office/drawing/2010/main" val="0"/>
+                        </a:ext>
+                      </a:extLst>
+                    </a:blip>
+                    <a:srcRect/>
+                    <a:stretch>
+                      <a:fillRect/>
+                    </a:stretch>
+                  </pic:blipFill>
+                  <pic:spPr bwMode="auto">
+                    <a:xfrm>
+                      <a:off x="0" y="0"/>
+                      <a:ext cx="5147310" cy="2270760"/>
+                    </a:xfrm>
+                    <a:prstGeom prst="rect">
+                      <a:avLst/>
+                    </a:prstGeom>
+                    <a:noFill/>
+                    <a:ln>
+                      <a:noFill/>
+                    </a:ln>
+                  </pic:spPr>
+                </pic:pic>
+              </a:graphicData>
+            </a:graphic>
+          </wp:inline>
+        </w:drawing>
+      </w:r>
+    </w:p>
+    <w:p>
+      <w:pPr>
+        <w:spacing w:line="360" w:lineRule="auto"/>
+        <w:rPr>
+          <w:rFonts w:ascii="Avenir Black" w:hAnsi="Avenir Black" w:cs="Gill Sans"/>
+          <w:sz w:val="32"/>
+          <w:szCs w:val="32"/>
+        </w:rPr>
+      </w:pPr>
+    </w:p>
+    <w:p>
+      <w:pPr>
+        <w:spacing w:line="360" w:lineRule="auto"/>
+        <w:rPr>
+          <w:rFonts w:ascii="Avenir Black" w:hAnsi="Avenir Black" w:cs="Gill Sans"/>
+        </w:rPr>
+      </w:pPr>
+      <w:r>
+        <w:rPr>
+          <w:rFonts w:ascii="Avenir Black" w:hAnsi="Avenir Black" w:cs="Gill Sans"/>
+        </w:rPr>
+        <w:t>To students:</w:t>
+      </w:r>
+      <w:r>
+        <w:rPr>
+          <w:rFonts w:ascii="Avenir Black" w:hAnsi="Avenir Black" w:cs="Gill Sans"/>
+        </w:rPr>
+        <w:t xml:space="preserve"> What might happen to the light if we don’t have a resistor?</w:t>
+      </w:r>
+    </w:p>
+    <w:p>
+      <w:pPr>
+        <w:spacing w:line="360" w:lineRule="auto"/>
+        <w:rPr>
+          <w:rFonts w:ascii="Avenir Book" w:hAnsi="Avenir Book" w:cs="Gill Sans"/>
+        </w:rPr>
+      </w:pPr>
+      <w:r>
+        <w:rPr>
+          <w:rFonts w:ascii="Avenir Black" w:hAnsi="Avenir Black" w:cs="Gill Sans"/>
+          <w:color w:val="9BBB59" w:themeColor="accent3"/>
+        </w:rPr>
+        <w:t>Expected Answer:</w:t>
+      </w:r>
+      <w:r>
+        <w:rPr>
+          <w:rFonts w:ascii="Avenir Black" w:hAnsi="Avenir Black" w:cs="Gill Sans"/>
+          <w:color w:val="9BBB59" w:themeColor="accent3"/>
+        </w:rPr>
+        <w:t xml:space="preserve"> </w:t>
+      </w:r>
+      <w:r>
+        <w:rPr>
+          <w:rFonts w:ascii="Avenir Book" w:hAnsi="Avenir Book" w:cs="Gill Sans"/>
+        </w:rPr>
+        <w:t>The light might burn!</w:t>
+      </w:r>
+    </w:p>
+    <w:p>
+      <w:pPr>
+        <w:spacing w:line="360" w:lineRule="auto"/>
+        <w:rPr>
+          <w:rFonts w:ascii="Avenir Black" w:hAnsi="Avenir Black" w:cs="Gill Sans"/>
+          <w:color w:val="9BBB59" w:themeColor="accent3"/>
+        </w:rPr>
+      </w:pPr>
+    </w:p>
+    <w:p>
+      <w:pPr>
+        <w:spacing w:line="360" w:lineRule="auto"/>
+        <w:rPr>
+          <w:rFonts w:ascii="Avenir Black" w:hAnsi="Avenir Black" w:cs="Gill Sans"/>
+        </w:rPr>
+      </w:pPr>
+      <w:r>
+        <w:rPr>
+          <w:rFonts w:ascii="Avenir Black" w:hAnsi="Avenir Black" w:cs="Gill Sans"/>
+        </w:rPr>
+        <w:t xml:space="preserve">To students: </w:t>
+      </w:r>
+      <w:r>
+        <w:rPr>
+          <w:rFonts w:ascii="Avenir Black" w:hAnsi="Avenir Black" w:cs="Gill Sans"/>
+        </w:rPr>
+        <w:t>A battery generates lots of electric current, which can burn a led. Wood is a bad conductor of electricity and gold is a good conductor of electricity. A high resistor will light the light.</w:t>
+      </w:r>
+    </w:p>
+    <w:p>
+      <w:pPr>
+        <w:spacing w:line="360" w:lineRule="auto"/>
+        <w:rPr>
+          <w:rFonts w:ascii="Avenir Black" w:hAnsi="Avenir Black" w:cs="Gill Sans"/>
+        </w:rPr>
+      </w:pPr>
+    </w:p>
+    <w:p>
+      <w:pPr>
+        <w:spacing w:line="360" w:lineRule="auto"/>
+        <w:rPr>
+          <w:rFonts w:ascii="Avenir Black" w:hAnsi="Avenir Black" w:cs="Gill Sans"/>
+        </w:rPr>
+      </w:pPr>
+      <w:r>
+        <w:rPr>
+          <w:rFonts w:ascii="Avenir Black" w:hAnsi="Avenir Black" w:cs="Gill Sans"/>
+        </w:rPr>
+        <w:t>To students:</w:t>
+      </w:r>
+      <w:r>
+        <w:rPr>
+          <w:rFonts w:ascii="Avenir Black" w:hAnsi="Avenir Black" w:cs="Gill Sans"/>
+        </w:rPr>
+        <w:t xml:space="preserve"> In the circuit diagram on the board, where should we put this resistor?</w:t>
+      </w:r>
+    </w:p>
+    <w:p>
+      <w:pPr>
+        <w:spacing w:line="360" w:lineRule="auto"/>
+        <w:rPr>
+          <w:rFonts w:ascii="Avenir Book" w:hAnsi="Avenir Book" w:cs="Gill Sans"/>
+        </w:rPr>
+      </w:pPr>
+      <w:r>
+        <w:rPr>
+          <w:rFonts w:ascii="Avenir Black" w:hAnsi="Avenir Black" w:cs="Gill Sans"/>
+          <w:color w:val="9BBB59" w:themeColor="accent3"/>
+        </w:rPr>
+        <w:t>Expected Answer:</w:t>
+      </w:r>
+      <w:r>
+        <w:rPr>
+          <w:rFonts w:ascii="Avenir Black" w:hAnsi="Avenir Black" w:cs="Gill Sans"/>
+          <w:color w:val="9BBB59" w:themeColor="accent3"/>
+        </w:rPr>
+        <w:t xml:space="preserve"> </w:t>
+      </w:r>
+      <w:r>
+        <w:rPr>
+          <w:rFonts w:ascii="Avenir Book" w:hAnsi="Avenir Book" w:cs="Gill Sans"/>
+        </w:rPr>
+        <w:t>The resistor should go after the negative side of the battery and before the positive side of the led.</w:t>
+      </w:r>
+    </w:p>
+    <w:p>
+      <w:pPr>
+        <w:spacing w:line="360" w:lineRule="auto"/>
+        <w:rPr>
+          <w:rFonts w:ascii="Avenir Book" w:hAnsi="Avenir Book" w:cs="Gill Sans"/>
+        </w:rPr>
+      </w:pPr>
+    </w:p>
+    <w:p>
+      <w:pPr>
+        <w:spacing w:line="360" w:lineRule="auto"/>
+        <w:rPr>
+          <w:rFonts w:ascii="Avenir Black" w:hAnsi="Avenir Black" w:cs="Gill Sans"/>
+          <w:sz w:val="32"/>
+          <w:szCs w:val="32"/>
+        </w:rPr>
+      </w:pPr>
+    </w:p>
+    <w:p>
+      <w:pPr>
+        <w:spacing w:line="360" w:lineRule="auto"/>
+        <w:rPr>
+          <w:rFonts w:ascii="Avenir Black" w:hAnsi="Avenir Black" w:cs="Gill Sans"/>
+          <w:sz w:val="32"/>
+          <w:szCs w:val="32"/>
+        </w:rPr>
+      </w:pPr>
+      <w:r>
+        <w:rPr>
+          <w:rFonts w:ascii="Avenir Black" w:hAnsi="Avenir Black" w:cs="Gill Sans"/>
+          <w:sz w:val="32"/>
+          <w:szCs w:val="32"/>
+        </w:rPr>
+        <w:t>Big Concept #5</w:t>
+      </w:r>
+      <w:r>
+        <w:rPr>
+          <w:rFonts w:ascii="Avenir Black" w:hAnsi="Avenir Black" w:cs="Gill Sans"/>
+          <w:sz w:val="32"/>
+          <w:szCs w:val="32"/>
+        </w:rPr>
+        <w:t xml:space="preserve">: </w:t>
+      </w:r>
+      <w:r>
+        <w:rPr>
+          <w:rFonts w:ascii="Avenir Black" w:hAnsi="Avenir Black" w:cs="Gill Sans"/>
+          <w:sz w:val="32"/>
+          <w:szCs w:val="32"/>
+        </w:rPr>
+        <w:t>Breadboard</w:t>
+      </w:r>
+    </w:p>
+    <w:p>
+      <w:pPr>
+        <w:spacing w:line="360" w:lineRule="auto"/>
+        <w:rPr>
+          <w:rFonts w:ascii="Avenir Black" w:hAnsi="Avenir Black" w:cs="Gill Sans"/>
+        </w:rPr>
+      </w:pPr>
+      <w:r>
+        <w:rPr>
+          <w:rFonts w:ascii="Avenir Black" w:hAnsi="Avenir Black" w:cs="Gill Sans"/>
+        </w:rPr>
+        <w:t xml:space="preserve">To students: </w:t>
+      </w:r>
+      <w:r>
+        <w:rPr>
+          <w:rFonts w:ascii="Avenir Black" w:hAnsi="Avenir Black" w:cs="Gill Sans"/>
+        </w:rPr>
+        <w:t xml:space="preserve">A breadboard is used to build circuits so you don't have to tie a lot of wires together. The </w:t>
+      </w:r>
+      <w:proofErr w:type="gramStart"/>
+      <w:r>
+        <w:rPr>
+          <w:rFonts w:ascii="Avenir Black" w:hAnsi="Avenir Black" w:cs="Gill Sans"/>
+        </w:rPr>
+        <w:t>picture</w:t>
+      </w:r>
+      <w:proofErr w:type="gramEnd"/>
+      <w:r>
+        <w:rPr>
+          <w:rFonts w:ascii="Avenir Black" w:hAnsi="Avenir Black" w:cs="Gill Sans"/>
+        </w:rPr>
+        <w:t xml:space="preserve"> below shows that if you were to provide electricity to one of the dots it will provide electricity to all the dots in green that are connected. So in the middle of breadboard all horizontal dots in one column will have electricity but not the columns next to it unless to connect a wire f</w:t>
+      </w:r>
+      <w:r>
+        <w:rPr>
+          <w:rFonts w:ascii="Avenir Black" w:hAnsi="Avenir Black" w:cs="Gill Sans"/>
+        </w:rPr>
+        <w:t xml:space="preserve">rom one column to the next.  </w:t>
+      </w:r>
+    </w:p>
+    <w:p>
+      <w:pPr>
+        <w:spacing w:line="360" w:lineRule="auto"/>
+        <w:rPr>
+          <w:rFonts w:ascii="Avenir Black" w:hAnsi="Avenir Black" w:cs="Gill Sans"/>
+        </w:rPr>
+      </w:pPr>
+    </w:p>
+    <w:p>
+      <w:pPr>
+        <w:spacing w:line="360" w:lineRule="auto"/>
+        <w:rPr>
+          <w:rFonts w:ascii="Avenir Black" w:hAnsi="Avenir Black" w:cs="Gill Sans"/>
+          <w:sz w:val="32"/>
+          <w:szCs w:val="32"/>
+        </w:rPr>
+      </w:pPr>
+      <w:r>
+        <w:rPr>
+          <w:rFonts w:ascii="Avenir Black" w:hAnsi="Avenir Black" w:cs="Gill Sans"/>
+          <w:noProof/>
+          <w:sz w:val="32"/>
+          <w:szCs w:val="32"/>
+        </w:rPr>
+        <w:drawing>
+          <wp:inline distT="0" distB="0" distL="0" distR="0" wp14:anchorId="0F22FCE5" wp14:editId="2F3CB0C7">
+            <wp:extent cx="5486400" cy="1880235"/>
+            <wp:effectExtent l="0" t="0" r="0" b="0"/>
+            <wp:docPr id="7" name="Picture 7" descr="Macintosh HD:Users:Alan:Documents:UEAA Electronics 2017:Images:breadboard.png"/>
+            <wp:cNvGraphicFramePr>
+              <a:graphicFrameLocks xmlns:a="http://schemas.openxmlformats.org/drawingml/2006/main" noChangeAspect="1"/>
+            </wp:cNvGraphicFramePr>
+            <a:graphic xmlns:a="http://schemas.openxmlformats.org/drawingml/2006/main">
+              <a:graphicData uri="http://schemas.openxmlformats.org/drawingml/2006/picture">
+                <pic:pic xmlns:pic="http://schemas.openxmlformats.org/drawingml/2006/picture">
+                  <pic:nvPicPr>
+                    <pic:cNvPr id="0" name="Picture 6" descr="Macintosh HD:Users:Alan:Documents:UEAA Electronics 2017:Images:breadboard.png"/>
+                    <pic:cNvPicPr>
+                      <a:picLocks noChangeAspect="1" noChangeArrowheads="1"/>
+                    </pic:cNvPicPr>
+                  </pic:nvPicPr>
+                  <pic:blipFill>
+                    <a:blip r:embed="rId13">
+                      <a:extLst>
+                        <a:ext uri="{28A0092B-C50C-407E-A947-70E740481C1C}">
+                          <a14:useLocalDpi xmlns:a14="http://schemas.microsoft.com/office/drawing/2010/main" val="0"/>
+                        </a:ext>
+                      </a:extLst>
+                    </a:blip>
+                    <a:srcRect/>
+                    <a:stretch>
+                      <a:fillRect/>
+                    </a:stretch>
+                  </pic:blipFill>
+                  <pic:spPr bwMode="auto">
+                    <a:xfrm>
+                      <a:off x="0" y="0"/>
+                      <a:ext cx="5486400" cy="1880235"/>
+                    </a:xfrm>
+                    <a:prstGeom prst="rect">
+                      <a:avLst/>
+                    </a:prstGeom>
+                    <a:noFill/>
+                    <a:ln>
+                      <a:noFill/>
+                    </a:ln>
+                  </pic:spPr>
+                </pic:pic>
+              </a:graphicData>
+            </a:graphic>
+          </wp:inline>
+        </w:drawing>
+      </w:r>
+    </w:p>
+    <w:p>
+      <w:pPr>
+        <w:spacing w:line="360" w:lineRule="auto"/>
+        <w:rPr>
+          <w:rFonts w:ascii="Avenir Black" w:hAnsi="Avenir Black" w:cs="Gill Sans"/>
+          <w:sz w:val="32"/>
+          <w:szCs w:val="32"/>
+        </w:rPr>
+      </w:pPr>
+    </w:p>
+    <w:p>
+      <w:pPr>
+        <w:spacing w:line="360" w:lineRule="auto"/>
+        <w:rPr>
+          <w:rFonts w:ascii="Avenir Book" w:hAnsi="Avenir Book" w:cs="Gill Sans"/>
+        </w:rPr>
+      </w:pPr>
+      <w:r>
+        <w:rPr>
+          <w:rFonts w:ascii="Avenir Black" w:hAnsi="Avenir Black" w:cs="Gill Sans"/>
+        </w:rPr>
+        <w:t xml:space="preserve">Instructor: </w:t>
+      </w:r>
+      <w:r>
+        <w:rPr>
+          <w:rFonts w:ascii="Avenir Book" w:hAnsi="Avenir Book" w:cs="Gill Sans"/>
+        </w:rPr>
+        <w:t>Give a few problems on the board on what holes light up base on the wiring of the wires and led.</w:t>
+      </w:r>
+    </w:p>
+    <w:p>
+      <w:pPr>
+        <w:spacing w:line="360" w:lineRule="auto"/>
+        <w:rPr>
+          <w:rFonts w:ascii="Avenir Book" w:hAnsi="Avenir Book" w:cs="Gill Sans"/>
+        </w:rPr>
+      </w:pPr>
+    </w:p>
+    <w:p>
+      <w:pPr>
+        <w:spacing w:line="360" w:lineRule="auto"/>
+        <w:rPr>
+          <w:rFonts w:ascii="Avenir Book" w:hAnsi="Avenir Book" w:cs="Gill Sans"/>
+        </w:rPr>
+      </w:pPr>
+    </w:p>
+    <w:p>
+      <w:pPr>
+        <w:spacing w:line="360" w:lineRule="auto"/>
+        <w:rPr>
+          <w:rFonts w:ascii="Avenir Book" w:hAnsi="Avenir Book" w:cs="Gill Sans"/>
+        </w:rPr>
+      </w:pPr>
+    </w:p>
+    <w:p>
+      <w:pPr>
+        <w:spacing w:line="360" w:lineRule="auto"/>
+        <w:rPr>
+          <w:rFonts w:ascii="Avenir Book" w:hAnsi="Avenir Book" w:cs="Gill Sans"/>
+        </w:rPr>
+      </w:pPr>
+    </w:p>
+    <w:p>
+      <w:pPr>
+        <w:spacing w:line="360" w:lineRule="auto"/>
+        <w:rPr>
+          <w:rFonts w:ascii="Avenir Book" w:hAnsi="Avenir Book" w:cs="Gill Sans"/>
+        </w:rPr>
+      </w:pPr>
+    </w:p>
+    <w:p>
+      <w:pPr>
+        <w:spacing w:line="360" w:lineRule="auto"/>
+        <w:rPr>
+          <w:rFonts w:ascii="Avenir Book" w:hAnsi="Avenir Book" w:cs="Gill Sans"/>
+        </w:rPr>
+      </w:pPr>
+    </w:p>
+    <w:p>
+      <w:pPr>
+        <w:spacing w:line="360" w:lineRule="auto"/>
+        <w:rPr>
+          <w:rFonts w:ascii="Avenir Book" w:hAnsi="Avenir Book" w:cs="Gill Sans"/>
+        </w:rPr>
+      </w:pPr>
+    </w:p>
+    <w:p>
+      <w:pPr>
+        <w:spacing w:line="360" w:lineRule="auto"/>
+        <w:rPr>
+          <w:rFonts w:ascii="Avenir Book" w:hAnsi="Avenir Book" w:cs="Gill Sans"/>
+        </w:rPr>
+      </w:pPr>
+    </w:p>
+    <w:p>
+      <w:pPr>
+        <w:spacing w:line="360" w:lineRule="auto"/>
+        <w:rPr>
+          <w:rFonts w:ascii="Avenir Black" w:hAnsi="Avenir Black" w:cs="Gill Sans"/>
+        </w:rPr>
+      </w:pPr>
+      <w:r>
+        <w:rPr>
+          <w:rFonts w:ascii="Avenir Black" w:hAnsi="Avenir Black" w:cs="Gill Sans"/>
+        </w:rPr>
+        <w:t>Activity 2: Wiring a LED</w:t>
+      </w:r>
+    </w:p>
+    <w:p>
+      <w:pPr>
+        <w:spacing w:line="360" w:lineRule="auto"/>
+        <w:rPr>
+          <w:rFonts w:ascii="Avenir Book" w:hAnsi="Avenir Book" w:cs="Gill Sans"/>
+        </w:rPr>
+      </w:pPr>
+      <w:r>
+        <w:rPr>
+          <w:rFonts w:ascii="Avenir Book" w:hAnsi="Avenir Book" w:cs="Gill Sans"/>
+        </w:rPr>
+        <w:t>The following code should be downlo</w:t>
+      </w:r>
+      <w:r>
+        <w:rPr>
+          <w:rFonts w:ascii="Avenir Book" w:hAnsi="Avenir Book" w:cs="Gill Sans"/>
+        </w:rPr>
+        <w:t xml:space="preserve">aded into the student’s </w:t>
+      </w:r>
+      <w:proofErr w:type="spellStart"/>
+      <w:r>
+        <w:rPr>
+          <w:rFonts w:ascii="Avenir Book" w:hAnsi="Avenir Book" w:cs="Gill Sans"/>
+        </w:rPr>
+        <w:t>arduino</w:t>
+      </w:r>
+      <w:proofErr w:type="spellEnd"/>
+      <w:r>
+        <w:rPr>
+          <w:rFonts w:ascii="Avenir Book" w:hAnsi="Avenir Book" w:cs="Gill Sans"/>
+        </w:rPr>
+        <w:t>:</w:t>
+      </w:r>
+    </w:p>
+    <w:p>
+      <w:pPr>
+        <w:spacing w:line="360" w:lineRule="auto"/>
+        <w:rPr>
+          <w:rFonts w:ascii="Avenir Black" w:hAnsi="Avenir Black" w:cs="Gill Sans"/>
+          <w:sz w:val="32"/>
+          <w:szCs w:val="32"/>
+        </w:rPr>
+      </w:pPr>
+      <w:r>
+        <w:rPr>
+          <w:rFonts w:ascii="Avenir Black" w:hAnsi="Avenir Black" w:cs="Gill Sans"/>
+          <w:noProof/>
+          <w:sz w:val="32"/>
+          <w:szCs w:val="32"/>
+        </w:rPr>
+        <w:drawing>
+          <wp:inline distT="0" distB="0" distL="0" distR="0" wp14:anchorId="790FC7DD" wp14:editId="4FB1C171">
+            <wp:extent cx="5486400" cy="1859915"/>
+            <wp:effectExtent l="0" t="0" r="0" b="0"/>
+            <wp:docPr id="8" name="Picture 8" descr="Macintosh HD:Users:Alan:Desktop:Screen Shot 2018-06-22 at 11.46.46 PM.png"/>
+            <wp:cNvGraphicFramePr>
+              <a:graphicFrameLocks xmlns:a="http://schemas.openxmlformats.org/drawingml/2006/main" noChangeAspect="1"/>
+            </wp:cNvGraphicFramePr>
+            <a:graphic xmlns:a="http://schemas.openxmlformats.org/drawingml/2006/main">
+              <a:graphicData uri="http://schemas.openxmlformats.org/drawingml/2006/picture">
+                <pic:pic xmlns:pic="http://schemas.openxmlformats.org/drawingml/2006/picture">
+                  <pic:nvPicPr>
+                    <pic:cNvPr id="0" name="Picture 7" descr="Macintosh HD:Users:Alan:Desktop:Screen Shot 2018-06-22 at 11.46.46 PM.png"/>
+                    <pic:cNvPicPr>
+                      <a:picLocks noChangeAspect="1" noChangeArrowheads="1"/>
+                    </pic:cNvPicPr>
+                  </pic:nvPicPr>
+                  <pic:blipFill>
+                    <a:blip r:embed="rId14">
+                      <a:extLst>
+                        <a:ext uri="{28A0092B-C50C-407E-A947-70E740481C1C}">
+                          <a14:useLocalDpi xmlns:a14="http://schemas.microsoft.com/office/drawing/2010/main" val="0"/>
+                        </a:ext>
+                      </a:extLst>
+                    </a:blip>
+                    <a:srcRect/>
+                    <a:stretch>
+                      <a:fillRect/>
+                    </a:stretch>
+                  </pic:blipFill>
+                  <pic:spPr bwMode="auto">
+                    <a:xfrm>
+                      <a:off x="0" y="0"/>
+                      <a:ext cx="5486400" cy="1859915"/>
+                    </a:xfrm>
+                    <a:prstGeom prst="rect">
+                      <a:avLst/>
+                    </a:prstGeom>
+                    <a:noFill/>
+                    <a:ln>
+                      <a:noFill/>
+                    </a:ln>
+                  </pic:spPr>
+                </pic:pic>
+              </a:graphicData>
+            </a:graphic>
+          </wp:inline>
+        </w:drawing>
+      </w:r>
+    </w:p>
+    <w:p>
+      <w:pPr>
+        <w:spacing w:line="360" w:lineRule="auto"/>
+        <w:rPr>
+          <w:rFonts w:ascii="Avenir Black" w:hAnsi="Avenir Black" w:cs="Gill Sans"/>
+        </w:rPr>
+      </w:pPr>
+    </w:p>
+    <w:p>
+      <w:pPr>
+        <w:spacing w:line="360" w:lineRule="auto"/>
+        <w:rPr>
+          <w:rFonts w:ascii="Avenir Black" w:hAnsi="Avenir Black" w:cs="Gill Sans"/>
+        </w:rPr>
+      </w:pPr>
+      <w:r>
+        <w:rPr>
+          <w:rFonts w:ascii="Avenir Black" w:hAnsi="Avenir Black" w:cs="Gill Sans"/>
+        </w:rPr>
+        <w:t xml:space="preserve">Task: </w:t>
+      </w:r>
+    </w:p>
+    <w:p>
+      <w:pPr>
+        <w:spacing w:line="360" w:lineRule="auto"/>
+        <w:rPr>
+          <w:rFonts w:ascii="Avenir Black" w:hAnsi="Avenir Black" w:cs="Gill Sans"/>
+        </w:rPr>
+      </w:pPr>
+      <w:r>
+        <w:rPr>
+          <w:rFonts w:ascii="Avenir Black" w:hAnsi="Avenir Black" w:cs="Gill Sans"/>
+        </w:rPr>
+        <w:t xml:space="preserve">Pin 8 is outputting electricity. </w:t>
+      </w:r>
+    </w:p>
+    <w:p>
+      <w:pPr>
+        <w:spacing w:line="360" w:lineRule="auto"/>
+        <w:rPr>
+          <w:rFonts w:ascii="Avenir Black" w:hAnsi="Avenir Black" w:cs="Gill Sans"/>
+        </w:rPr>
+      </w:pPr>
+      <w:r>
+        <w:rPr>
+          <w:rFonts w:ascii="Avenir Black" w:hAnsi="Avenir Black" w:cs="Gill Sans"/>
+        </w:rPr>
+        <w:t xml:space="preserve">Pin GND </w:t>
+      </w:r>
+      <w:r>
+        <w:rPr>
+          <w:rFonts w:ascii="Avenir Black" w:hAnsi="Avenir Black" w:cs="Gill Sans"/>
+        </w:rPr>
+        <w:t>is used to complete the circuit.</w:t>
+      </w:r>
+    </w:p>
+    <w:p>
+      <w:pPr>
+        <w:spacing w:line="360" w:lineRule="auto"/>
+        <w:rPr>
+          <w:rFonts w:ascii="Avenir Black" w:hAnsi="Avenir Black" w:cs="Gill Sans"/>
+        </w:rPr>
+      </w:pPr>
+      <w:r>
+        <w:rPr>
+          <w:rFonts w:ascii="Avenir Black" w:hAnsi="Avenir Black" w:cs="Gill Sans"/>
+        </w:rPr>
+        <w:t xml:space="preserve">Using a LED, a resistor and two wires create </w:t>
+      </w:r>
       <w:bookmarkStart w:id="0" w:name="_GoBack"/>
       <w:bookmarkEnd w:id="0"/>
-    </w:p>
-    <w:p>
-      <w:pPr>
-        <w:spacing w:line="360" w:lineRule="auto"/>
-        <w:rPr>
-          <w:rFonts w:ascii="Avenir Black" w:hAnsi="Avenir Black" w:cs="Gill Sans"/>
-          <w:color w:val="9BBB59" w:themeColor="accent3"/>
-        </w:rPr>
-      </w:pPr>
+      <w:r>
+        <w:rPr>
+          <w:rFonts w:ascii="Avenir Black" w:hAnsi="Avenir Black" w:cs="Gill Sans"/>
+        </w:rPr>
+        <w:t>a circuit to light up the LED.</w:t>
+      </w:r>
+    </w:p>
+    <w:p>
+      <w:pPr>
+        <w:spacing w:line="360" w:lineRule="auto"/>
+        <w:rPr>
+          <w:rFonts w:ascii="Avenir Black" w:hAnsi="Avenir Black" w:cs="Gill Sans"/>
+        </w:rPr>
+      </w:pPr>
+    </w:p>
+    <w:p>
+      <w:pPr>
+        <w:spacing w:line="360" w:lineRule="auto"/>
+        <w:rPr>
+          <w:rFonts w:ascii="Avenir Black" w:hAnsi="Avenir Black" w:cs="Gill Sans"/>
+        </w:rPr>
+      </w:pPr>
+      <w:r>
+        <w:rPr>
+          <w:rFonts w:ascii="Avenir Black" w:hAnsi="Avenir Black" w:cs="Gill Sans"/>
+        </w:rPr>
+        <w:t>Solution:</w:t>
+      </w:r>
+    </w:p>
+    <w:p>
+      <w:pPr>
+        <w:spacing w:line="360" w:lineRule="auto"/>
+        <w:rPr>
+          <w:rFonts w:ascii="Avenir Black" w:hAnsi="Avenir Black" w:cs="Gill Sans"/>
+        </w:rPr>
+      </w:pPr>
+      <w:r>
+        <w:rPr>
+          <w:rFonts w:ascii="Avenir Black" w:hAnsi="Avenir Black" w:cs="Gill Sans"/>
+          <w:noProof/>
+        </w:rPr>
+        <w:drawing>
+          <wp:inline distT="0" distB="0" distL="0" distR="0" wp14:anchorId="63FD2D4A" wp14:editId="5AC578D6">
+            <wp:extent cx="5486400" cy="2847340"/>
+            <wp:effectExtent l="0" t="0" r="0" b="0"/>
+            <wp:docPr id="9" name="Picture 9" descr="Macintosh HD:Users:Alan:Documents:UEAA Electronics 2017:Images:Wiring Led.jpg"/>
+            <wp:cNvGraphicFramePr>
+              <a:graphicFrameLocks xmlns:a="http://schemas.openxmlformats.org/drawingml/2006/main" noChangeAspect="1"/>
+            </wp:cNvGraphicFramePr>
+            <a:graphic xmlns:a="http://schemas.openxmlformats.org/drawingml/2006/main">
+              <a:graphicData uri="http://schemas.openxmlformats.org/drawingml/2006/picture">
+                <pic:pic xmlns:pic="http://schemas.openxmlformats.org/drawingml/2006/picture">
+                  <pic:nvPicPr>
+                    <pic:cNvPr id="0" name="Picture 8" descr="Macintosh HD:Users:Alan:Documents:UEAA Electronics 2017:Images:Wiring Led.jpg"/>
+                    <pic:cNvPicPr>
+                      <a:picLocks noChangeAspect="1" noChangeArrowheads="1"/>
+                    </pic:cNvPicPr>
+                  </pic:nvPicPr>
+                  <pic:blipFill>
+                    <a:blip r:embed="rId15">
+                      <a:extLst>
+                        <a:ext uri="{28A0092B-C50C-407E-A947-70E740481C1C}">
+                          <a14:useLocalDpi xmlns:a14="http://schemas.microsoft.com/office/drawing/2010/main" val="0"/>
+                        </a:ext>
+                      </a:extLst>
+                    </a:blip>
+                    <a:srcRect/>
+                    <a:stretch>
+                      <a:fillRect/>
+                    </a:stretch>
+                  </pic:blipFill>
+                  <pic:spPr bwMode="auto">
+                    <a:xfrm>
+                      <a:off x="0" y="0"/>
+                      <a:ext cx="5486400" cy="2847340"/>
+                    </a:xfrm>
+                    <a:prstGeom prst="rect">
+                      <a:avLst/>
+                    </a:prstGeom>
+                    <a:noFill/>
+                    <a:ln>
+                      <a:noFill/>
+                    </a:ln>
+                  </pic:spPr>
+                </pic:pic>
+              </a:graphicData>
+            </a:graphic>
+          </wp:inline>
+        </w:drawing>
+      </w:r>
+    </w:p>
+    <w:p>
+      <w:pPr>
+        <w:spacing w:line="360" w:lineRule="auto"/>
+        <w:rPr>
+          <w:rFonts w:ascii="Avenir Black" w:hAnsi="Avenir Black" w:cs="Gill Sans"/>
+        </w:rPr>
+      </w:pPr>
+    </w:p>
+    <w:p>
+      <w:pPr>
+        <w:spacing w:line="360" w:lineRule="auto"/>
+        <w:rPr>
+          <w:rFonts w:ascii="Avenir Black" w:hAnsi="Avenir Black" w:cs="Gill Sans"/>
+        </w:rPr>
+      </w:pPr>
+      <w:r>
+        <w:rPr>
+          <w:rFonts w:ascii="Avenir Black" w:hAnsi="Avenir Black" w:cs="Gill Sans"/>
+        </w:rPr>
+        <w:t xml:space="preserve">Additional </w:t>
+      </w:r>
+      <w:r>
+        <w:rPr>
+          <w:rFonts w:ascii="Avenir Black" w:hAnsi="Avenir Black" w:cs="Gill Sans"/>
+        </w:rPr>
+        <w:t xml:space="preserve">Bonus </w:t>
+      </w:r>
+      <w:r>
+        <w:rPr>
+          <w:rFonts w:ascii="Avenir Black" w:hAnsi="Avenir Black" w:cs="Gill Sans"/>
+        </w:rPr>
+        <w:t xml:space="preserve">Tasks: </w:t>
+      </w:r>
+    </w:p>
+    <w:p>
+      <w:pPr>
+        <w:pStyle w:val="ListParagraph"/>
+        <w:numPr>
+          <w:ilvl w:val="0"/>
+          <w:numId w:val="4"/>
+        </w:numPr>
+        <w:spacing w:line="360" w:lineRule="auto"/>
+        <w:rPr>
+          <w:rFonts w:ascii="Avenir Black" w:hAnsi="Avenir Black" w:cs="Gill Sans"/>
+        </w:rPr>
+      </w:pPr>
+      <w:r>
+        <w:rPr>
+          <w:rFonts w:ascii="Avenir Black" w:hAnsi="Avenir Black" w:cs="Gill Sans"/>
+        </w:rPr>
+        <w:t>Add more LEDS.</w:t>
+      </w:r>
+    </w:p>
+    <w:p>
+      <w:pPr>
+        <w:pStyle w:val="ListParagraph"/>
+        <w:numPr>
+          <w:ilvl w:val="0"/>
+          <w:numId w:val="4"/>
+        </w:numPr>
+        <w:spacing w:line="360" w:lineRule="auto"/>
+        <w:rPr>
+          <w:rFonts w:ascii="Avenir Black" w:hAnsi="Avenir Black" w:cs="Gill Sans"/>
+        </w:rPr>
+      </w:pPr>
+      <w:r>
+        <w:rPr>
+          <w:rFonts w:ascii="Avenir Black" w:hAnsi="Avenir Black" w:cs="Gill Sans"/>
+        </w:rPr>
+        <w:t>Rewire the circuit by crossing over the middle of the breadboard.</w:t>
+      </w:r>
     </w:p>
     <w:p>
       <w:pPr>
@@ -1168,6 +3177,184 @@
     </w:lvl>
   </w:abstractNum>
   <w:abstractNum w:abstractNumId="1">
+    <w:nsid w:val="021808FF"/>
+    <w:multiLevelType w:val="hybridMultilevel"/>
+    <w:tmpl w:val="2910BAD2"/>
+    <w:lvl w:ilvl="0" w:tplc="0409000F">
+      <w:start w:val="1"/>
+      <w:numFmt w:val="decimal"/>
+      <w:lvlText w:val="%1."/>
+      <w:lvlJc w:val="left"/>
+      <w:pPr>
+        <w:ind w:left="720" w:hanging="360"/>
+      </w:pPr>
+      <w:rPr>
+        <w:rFonts w:hint="default"/>
+      </w:rPr>
+    </w:lvl>
+    <w:lvl w:ilvl="1" w:tplc="04090019" w:tentative="1">
+      <w:start w:val="1"/>
+      <w:numFmt w:val="lowerLetter"/>
+      <w:lvlText w:val="%2."/>
+      <w:lvlJc w:val="left"/>
+      <w:pPr>
+        <w:ind w:left="1440" w:hanging="360"/>
+      </w:pPr>
+    </w:lvl>
+    <w:lvl w:ilvl="2" w:tplc="0409001B" w:tentative="1">
+      <w:start w:val="1"/>
+      <w:numFmt w:val="lowerRoman"/>
+      <w:lvlText w:val="%3."/>
+      <w:lvlJc w:val="right"/>
+      <w:pPr>
+        <w:ind w:left="2160" w:hanging="180"/>
+      </w:pPr>
+    </w:lvl>
+    <w:lvl w:ilvl="3" w:tplc="0409000F" w:tentative="1">
+      <w:start w:val="1"/>
+      <w:numFmt w:val="decimal"/>
+      <w:lvlText w:val="%4."/>
+      <w:lvlJc w:val="left"/>
+      <w:pPr>
+        <w:ind w:left="2880" w:hanging="360"/>
+      </w:pPr>
+    </w:lvl>
+    <w:lvl w:ilvl="4" w:tplc="04090019" w:tentative="1">
+      <w:start w:val="1"/>
+      <w:numFmt w:val="lowerLetter"/>
+      <w:lvlText w:val="%5."/>
+      <w:lvlJc w:val="left"/>
+      <w:pPr>
+        <w:ind w:left="3600" w:hanging="360"/>
+      </w:pPr>
+    </w:lvl>
+    <w:lvl w:ilvl="5" w:tplc="0409001B" w:tentative="1">
+      <w:start w:val="1"/>
+      <w:numFmt w:val="lowerRoman"/>
+      <w:lvlText w:val="%6."/>
+      <w:lvlJc w:val="right"/>
+      <w:pPr>
+        <w:ind w:left="4320" w:hanging="180"/>
+      </w:pPr>
+    </w:lvl>
+    <w:lvl w:ilvl="6" w:tplc="0409000F" w:tentative="1">
+      <w:start w:val="1"/>
+      <w:numFmt w:val="decimal"/>
+      <w:lvlText w:val="%7."/>
+      <w:lvlJc w:val="left"/>
+      <w:pPr>
+        <w:ind w:left="5040" w:hanging="360"/>
+      </w:pPr>
+    </w:lvl>
+    <w:lvl w:ilvl="7" w:tplc="04090019" w:tentative="1">
+      <w:start w:val="1"/>
+      <w:numFmt w:val="lowerLetter"/>
+      <w:lvlText w:val="%8."/>
+      <w:lvlJc w:val="left"/>
+      <w:pPr>
+        <w:ind w:left="5760" w:hanging="360"/>
+      </w:pPr>
+    </w:lvl>
+    <w:lvl w:ilvl="8" w:tplc="0409001B" w:tentative="1">
+      <w:start w:val="1"/>
+      <w:numFmt w:val="lowerRoman"/>
+      <w:lvlText w:val="%9."/>
+      <w:lvlJc w:val="right"/>
+      <w:pPr>
+        <w:ind w:left="6480" w:hanging="180"/>
+      </w:pPr>
+    </w:lvl>
+  </w:abstractNum>
+  <w:abstractNum w:abstractNumId="2">
+    <w:nsid w:val="39CE6191"/>
+    <w:multiLevelType w:val="hybridMultilevel"/>
+    <w:tmpl w:val="F0D0252A"/>
+    <w:lvl w:ilvl="0" w:tplc="0409000F">
+      <w:start w:val="1"/>
+      <w:numFmt w:val="decimal"/>
+      <w:lvlText w:val="%1."/>
+      <w:lvlJc w:val="left"/>
+      <w:pPr>
+        <w:ind w:left="720" w:hanging="360"/>
+      </w:pPr>
+      <w:rPr>
+        <w:rFonts w:hint="default"/>
+      </w:rPr>
+    </w:lvl>
+    <w:lvl w:ilvl="1" w:tplc="04090019" w:tentative="1">
+      <w:start w:val="1"/>
+      <w:numFmt w:val="lowerLetter"/>
+      <w:lvlText w:val="%2."/>
+      <w:lvlJc w:val="left"/>
+      <w:pPr>
+        <w:ind w:left="1440" w:hanging="360"/>
+      </w:pPr>
+    </w:lvl>
+    <w:lvl w:ilvl="2" w:tplc="0409001B" w:tentative="1">
+      <w:start w:val="1"/>
+      <w:numFmt w:val="lowerRoman"/>
+      <w:lvlText w:val="%3."/>
+      <w:lvlJc w:val="right"/>
+      <w:pPr>
+        <w:ind w:left="2160" w:hanging="180"/>
+      </w:pPr>
+    </w:lvl>
+    <w:lvl w:ilvl="3" w:tplc="0409000F" w:tentative="1">
+      <w:start w:val="1"/>
+      <w:numFmt w:val="decimal"/>
+      <w:lvlText w:val="%4."/>
+      <w:lvlJc w:val="left"/>
+      <w:pPr>
+        <w:ind w:left="2880" w:hanging="360"/>
+      </w:pPr>
+    </w:lvl>
+    <w:lvl w:ilvl="4" w:tplc="04090019" w:tentative="1">
+      <w:start w:val="1"/>
+      <w:numFmt w:val="lowerLetter"/>
+      <w:lvlText w:val="%5."/>
+      <w:lvlJc w:val="left"/>
+      <w:pPr>
+        <w:ind w:left="3600" w:hanging="360"/>
+      </w:pPr>
+    </w:lvl>
+    <w:lvl w:ilvl="5" w:tplc="0409001B" w:tentative="1">
+      <w:start w:val="1"/>
+      <w:numFmt w:val="lowerRoman"/>
+      <w:lvlText w:val="%6."/>
+      <w:lvlJc w:val="right"/>
+      <w:pPr>
+        <w:ind w:left="4320" w:hanging="180"/>
+      </w:pPr>
+    </w:lvl>
+    <w:lvl w:ilvl="6" w:tplc="0409000F" w:tentative="1">
+      <w:start w:val="1"/>
+      <w:numFmt w:val="decimal"/>
+      <w:lvlText w:val="%7."/>
+      <w:lvlJc w:val="left"/>
+      <w:pPr>
+        <w:ind w:left="5040" w:hanging="360"/>
+      </w:pPr>
+    </w:lvl>
+    <w:lvl w:ilvl="7" w:tplc="04090019" w:tentative="1">
+      <w:start w:val="1"/>
+      <w:numFmt w:val="lowerLetter"/>
+      <w:lvlText w:val="%8."/>
+      <w:lvlJc w:val="left"/>
+      <w:pPr>
+        <w:ind w:left="5760" w:hanging="360"/>
+      </w:pPr>
+    </w:lvl>
+    <w:lvl w:ilvl="8" w:tplc="0409001B" w:tentative="1">
+      <w:start w:val="1"/>
+      <w:numFmt w:val="lowerRoman"/>
+      <w:lvlText w:val="%9."/>
+      <w:lvlJc w:val="right"/>
+      <w:pPr>
+        <w:ind w:left="6480" w:hanging="180"/>
+      </w:pPr>
+    </w:lvl>
+  </w:abstractNum>
+  <w:abstractNum w:abstractNumId="3">
     <w:nsid w:val="55247EF7"/>
     <w:multiLevelType w:val="hybridMultilevel"/>
     <w:tmpl w:val="6B3670D6"/>
@@ -1260,7 +3447,13 @@
     <w:abstractNumId w:val="0"/>
   </w:num>
   <w:num w:numId="2">
+    <w:abstractNumId w:val="3"/>
+  </w:num>
+  <w:num w:numId="3">
     <w:abstractNumId w:val="1"/>
+  </w:num>
+  <w:num w:numId="4">
+    <w:abstractNumId w:val="2"/>
   </w:num>
 </w:numbering>
 </file>
@@ -2038,7 +4231,7 @@
 </file>
 
 <file path=customXml/itemProps1.xml><?xml version="1.0" encoding="utf-8"?>
-<ds:datastoreItem xmlns:ds="http://schemas.openxmlformats.org/officeDocument/2006/customXml" ds:itemID="{00A1C869-468E-1B48-BB90-5A0A7752A068}">
+<ds:datastoreItem xmlns:ds="http://schemas.openxmlformats.org/officeDocument/2006/customXml" ds:itemID="{D539B88A-4D81-4848-92DA-0F2C4995E6E3}">
   <ds:schemaRefs>
     <ds:schemaRef ds:uri="http://schemas.openxmlformats.org/officeDocument/2006/bibliography"/>
   </ds:schemaRefs>

</xml_diff>

<commit_message>
Add Student Work Sheet
</commit_message>
<xml_diff>
--- a/Class 1/2018/Electronics Lesson 1.docx
+++ b/Class 1/2018/Electronics Lesson 1.docx
@@ -2753,24 +2753,18 @@
         <w:rPr>
           <w:rFonts w:ascii="Avenir Black" w:hAnsi="Avenir Black" w:cs="Gill Sans"/>
         </w:rPr>
-        <w:t xml:space="preserve">Using a LED, a resistor and two wires create </w:t>
-      </w:r>
+        <w:t>Using a LED, a resistor and two wires create a circuit to light up the LED.</w:t>
+      </w:r>
+    </w:p>
+    <w:p>
+      <w:pPr>
+        <w:spacing w:line="360" w:lineRule="auto"/>
+        <w:rPr>
+          <w:rFonts w:ascii="Avenir Black" w:hAnsi="Avenir Black" w:cs="Gill Sans"/>
+        </w:rPr>
+      </w:pPr>
       <w:bookmarkStart w:id="0" w:name="_GoBack"/>
       <w:bookmarkEnd w:id="0"/>
-      <w:r>
-        <w:rPr>
-          <w:rFonts w:ascii="Avenir Black" w:hAnsi="Avenir Black" w:cs="Gill Sans"/>
-        </w:rPr>
-        <w:t>a circuit to light up the LED.</w:t>
-      </w:r>
-    </w:p>
-    <w:p>
-      <w:pPr>
-        <w:spacing w:line="360" w:lineRule="auto"/>
-        <w:rPr>
-          <w:rFonts w:ascii="Avenir Black" w:hAnsi="Avenir Black" w:cs="Gill Sans"/>
-        </w:rPr>
-      </w:pPr>
     </w:p>
     <w:p>
       <w:pPr>
@@ -2799,8 +2793,8 @@
           <w:noProof/>
         </w:rPr>
         <w:drawing>
-          <wp:inline distT="0" distB="0" distL="0" distR="0" wp14:anchorId="63FD2D4A" wp14:editId="5AC578D6">
-            <wp:extent cx="5486400" cy="2847340"/>
+          <wp:inline distT="0" distB="0" distL="0" distR="0" wp14:anchorId="63FD2D4A" wp14:editId="03673CC3">
+            <wp:extent cx="5486400" cy="3078394"/>
             <wp:effectExtent l="0" t="0" r="0" b="0"/>
             <wp:docPr id="9" name="Picture 9" descr="Macintosh HD:Users:Alan:Documents:UEAA Electronics 2017:Images:Wiring Led.jpg"/>
             <wp:cNvGraphicFramePr>
@@ -2831,7 +2825,7 @@
                   <pic:spPr bwMode="auto">
                     <a:xfrm>
                       <a:off x="0" y="0"/>
-                      <a:ext cx="5486400" cy="2847340"/>
+                      <a:ext cx="5486400" cy="3078394"/>
                     </a:xfrm>
                     <a:prstGeom prst="rect">
                       <a:avLst/>
@@ -4231,7 +4225,7 @@
 </file>
 
 <file path=customXml/itemProps1.xml><?xml version="1.0" encoding="utf-8"?>
-<ds:datastoreItem xmlns:ds="http://schemas.openxmlformats.org/officeDocument/2006/customXml" ds:itemID="{D539B88A-4D81-4848-92DA-0F2C4995E6E3}">
+<ds:datastoreItem xmlns:ds="http://schemas.openxmlformats.org/officeDocument/2006/customXml" ds:itemID="{7250F414-DFD5-4F4C-A44F-682CADD2CCEE}">
   <ds:schemaRefs>
     <ds:schemaRef ds:uri="http://schemas.openxmlformats.org/officeDocument/2006/bibliography"/>
   </ds:schemaRefs>

</xml_diff>

<commit_message>
Added worksheet notes in lesson 1
</commit_message>
<xml_diff>
--- a/Class 1/2018/Electronics Lesson 1.docx
+++ b/Class 1/2018/Electronics Lesson 1.docx
@@ -774,6 +774,29 @@
         <w:spacing w:line="360" w:lineRule="auto"/>
         <w:rPr>
           <w:rFonts w:ascii="Avenir Black" w:hAnsi="Avenir Black" w:cs="Gill Sans"/>
+          <w:color w:val="C0504D" w:themeColor="accent2"/>
+        </w:rPr>
+      </w:pPr>
+      <w:r>
+        <w:rPr>
+          <w:rFonts w:ascii="Avenir Black" w:hAnsi="Avenir Black" w:cs="Gill Sans"/>
+          <w:color w:val="C0504D" w:themeColor="accent2"/>
+        </w:rPr>
+        <w:t>Distribute student worksheet</w:t>
+      </w:r>
+      <w:r>
+        <w:rPr>
+          <w:rFonts w:ascii="Avenir Black" w:hAnsi="Avenir Black" w:cs="Gill Sans"/>
+          <w:color w:val="C0504D" w:themeColor="accent2"/>
+        </w:rPr>
+        <w:t>.</w:t>
+      </w:r>
+    </w:p>
+    <w:p>
+      <w:pPr>
+        <w:spacing w:line="360" w:lineRule="auto"/>
+        <w:rPr>
+          <w:rFonts w:ascii="Avenir Black" w:hAnsi="Avenir Black" w:cs="Gill Sans"/>
         </w:rPr>
       </w:pPr>
       <w:r>
@@ -782,16 +805,16 @@
           <w:noProof/>
         </w:rPr>
         <w:drawing>
-          <wp:anchor distT="0" distB="0" distL="114300" distR="114300" simplePos="0" relativeHeight="251658240" behindDoc="0" locked="0" layoutInCell="1" allowOverlap="1" wp14:anchorId="6BD87821" wp14:editId="3C4632B5">
+          <wp:anchor distT="0" distB="0" distL="114300" distR="114300" simplePos="0" relativeHeight="251658240" behindDoc="0" locked="0" layoutInCell="1" allowOverlap="1" wp14:anchorId="6BD87821" wp14:editId="13F53380">
             <wp:simplePos x="0" y="0"/>
             <wp:positionH relativeFrom="column">
               <wp:posOffset>0</wp:posOffset>
             </wp:positionH>
             <wp:positionV relativeFrom="paragraph">
-              <wp:posOffset>763270</wp:posOffset>
+              <wp:posOffset>1106170</wp:posOffset>
             </wp:positionV>
-            <wp:extent cx="5372100" cy="4457700"/>
-            <wp:effectExtent l="0" t="0" r="12700" b="12700"/>
+            <wp:extent cx="5372100" cy="4114800"/>
+            <wp:effectExtent l="0" t="0" r="12700" b="0"/>
             <wp:wrapSquare wrapText="bothSides"/>
             <wp:docPr id="1" name="Picture 1" descr="Macintosh HD:Users:Alan:Documents:UEAA Electronics 2017:Images:Screen Shot 2017-05-21 at 10.15.46 PM.png"/>
             <wp:cNvGraphicFramePr>
@@ -822,7 +845,7 @@
                   <pic:spPr bwMode="auto">
                     <a:xfrm>
                       <a:off x="0" y="0"/>
-                      <a:ext cx="5372100" cy="4457700"/>
+                      <a:ext cx="5372100" cy="4114800"/>
                     </a:xfrm>
                     <a:prstGeom prst="rect">
                       <a:avLst/>
@@ -862,6 +885,12 @@
         </w:rPr>
         <w:t xml:space="preserve"> and a light bulb to bring all the concepts we learned from the activity together.</w:t>
       </w:r>
+      <w:r>
+        <w:rPr>
+          <w:rFonts w:ascii="Avenir Black" w:hAnsi="Avenir Black" w:cs="Gill Sans"/>
+        </w:rPr>
+        <w:t xml:space="preserve"> Have the students do the same on the worksheet.</w:t>
+      </w:r>
     </w:p>
     <w:p>
       <w:pPr>
@@ -1265,6 +1294,12 @@
         <w:t>arduino</w:t>
       </w:r>
       <w:proofErr w:type="spellEnd"/>
+      <w:r>
+        <w:rPr>
+          <w:rFonts w:ascii="Avenir Black" w:hAnsi="Avenir Black" w:cs="Gill Sans"/>
+        </w:rPr>
+        <w:t>.</w:t>
+      </w:r>
     </w:p>
     <w:p>
       <w:pPr>
@@ -1287,6 +1322,12 @@
         <w:t>9</w:t>
       </w:r>
       <w:proofErr w:type="gramEnd"/>
+      <w:r>
+        <w:rPr>
+          <w:rFonts w:ascii="Avenir Book" w:hAnsi="Avenir Book" w:cs="Gill Sans"/>
+        </w:rPr>
+        <w:t>.</w:t>
+      </w:r>
     </w:p>
     <w:p>
       <w:pPr>
@@ -1363,13 +1404,27 @@
         <w:spacing w:line="360" w:lineRule="auto"/>
         <w:rPr>
           <w:rFonts w:ascii="Avenir Book" w:hAnsi="Avenir Book" w:cs="Gill Sans"/>
-        </w:rPr>
-      </w:pPr>
-      <w:r>
-        <w:rPr>
-          <w:rFonts w:ascii="Avenir Book" w:hAnsi="Avenir Book" w:cs="Gill Sans"/>
-        </w:rPr>
-        <w:t>Explain components in this order:</w:t>
+          <w:color w:val="C0504D" w:themeColor="accent2"/>
+        </w:rPr>
+      </w:pPr>
+      <w:r>
+        <w:rPr>
+          <w:rFonts w:ascii="Avenir Book" w:hAnsi="Avenir Book" w:cs="Gill Sans"/>
+        </w:rPr>
+        <w:t>E</w:t>
+      </w:r>
+      <w:r>
+        <w:rPr>
+          <w:rFonts w:ascii="Avenir Book" w:hAnsi="Avenir Book" w:cs="Gill Sans"/>
+        </w:rPr>
+        <w:t xml:space="preserve">xplain components in this order and </w:t>
+      </w:r>
+      <w:r>
+        <w:rPr>
+          <w:rFonts w:ascii="Avenir Book" w:hAnsi="Avenir Book" w:cs="Gill Sans"/>
+          <w:color w:val="C0504D" w:themeColor="accent2"/>
+        </w:rPr>
+        <w:t>have them write down each component on the worksheet.</w:t>
       </w:r>
     </w:p>
     <w:p>
@@ -1662,6 +1717,7 @@
         <w:spacing w:line="360" w:lineRule="auto"/>
         <w:rPr>
           <w:rFonts w:ascii="Avenir Book" w:hAnsi="Avenir Book" w:cs="Gill Sans"/>
+          <w:color w:val="C0504D" w:themeColor="accent2"/>
         </w:rPr>
       </w:pPr>
       <w:r>
@@ -1675,6 +1731,54 @@
           <w:rFonts w:ascii="Avenir Book" w:hAnsi="Avenir Book" w:cs="Gill Sans"/>
         </w:rPr>
         <w:t>Instructor should draw the circuit (see above circuit diagram) on the board. Remind them that the negative side of battery is giving electrons to the positive side of the battery.</w:t>
+      </w:r>
+      <w:r>
+        <w:rPr>
+          <w:rFonts w:ascii="Avenir Book" w:hAnsi="Avenir Book" w:cs="Gill Sans"/>
+        </w:rPr>
+        <w:t xml:space="preserve"> </w:t>
+      </w:r>
+      <w:r>
+        <w:rPr>
+          <w:rFonts w:ascii="Avenir Book" w:hAnsi="Avenir Book" w:cs="Gill Sans"/>
+          <w:color w:val="C0504D" w:themeColor="accent2"/>
+        </w:rPr>
+        <w:t xml:space="preserve">Have </w:t>
+      </w:r>
+      <w:r>
+        <w:rPr>
+          <w:rFonts w:ascii="Avenir Book" w:hAnsi="Avenir Book" w:cs="Gill Sans"/>
+          <w:color w:val="C0504D" w:themeColor="accent2"/>
+        </w:rPr>
+        <w:t xml:space="preserve">the </w:t>
+      </w:r>
+      <w:r>
+        <w:rPr>
+          <w:rFonts w:ascii="Avenir Book" w:hAnsi="Avenir Book" w:cs="Gill Sans"/>
+          <w:color w:val="C0504D" w:themeColor="accent2"/>
+        </w:rPr>
+        <w:t xml:space="preserve">students draw </w:t>
+      </w:r>
+      <w:r>
+        <w:rPr>
+          <w:rFonts w:ascii="Avenir Book" w:hAnsi="Avenir Book" w:cs="Gill Sans"/>
+          <w:color w:val="C0504D" w:themeColor="accent2"/>
+        </w:rPr>
+        <w:t xml:space="preserve">the </w:t>
+      </w:r>
+      <w:r>
+        <w:rPr>
+          <w:rFonts w:ascii="Avenir Book" w:hAnsi="Avenir Book" w:cs="Gill Sans"/>
+          <w:color w:val="C0504D" w:themeColor="accent2"/>
+        </w:rPr>
+        <w:t>L</w:t>
+      </w:r>
+      <w:r>
+        <w:rPr>
+          <w:rFonts w:ascii="Avenir Book" w:hAnsi="Avenir Book" w:cs="Gill Sans"/>
+          <w:color w:val="C0504D" w:themeColor="accent2"/>
+        </w:rPr>
+        <w:t>ED in the circuit.</w:t>
       </w:r>
     </w:p>
     <w:p>
@@ -2311,22 +2415,61 @@
         </w:rPr>
         <w:t>The resistor should go after the negative side of the battery and before the positive side of the led.</w:t>
       </w:r>
-    </w:p>
-    <w:p>
-      <w:pPr>
-        <w:spacing w:line="360" w:lineRule="auto"/>
-        <w:rPr>
-          <w:rFonts w:ascii="Avenir Book" w:hAnsi="Avenir Book" w:cs="Gill Sans"/>
-        </w:rPr>
-      </w:pPr>
-    </w:p>
-    <w:p>
-      <w:pPr>
-        <w:spacing w:line="360" w:lineRule="auto"/>
-        <w:rPr>
-          <w:rFonts w:ascii="Avenir Black" w:hAnsi="Avenir Black" w:cs="Gill Sans"/>
-          <w:sz w:val="32"/>
-          <w:szCs w:val="32"/>
+      <w:r>
+        <w:rPr>
+          <w:rFonts w:ascii="Avenir Book" w:hAnsi="Avenir Book" w:cs="Gill Sans"/>
+        </w:rPr>
+        <w:t xml:space="preserve"> </w:t>
+      </w:r>
+      <w:r>
+        <w:rPr>
+          <w:rFonts w:ascii="Avenir Book" w:hAnsi="Avenir Book" w:cs="Gill Sans"/>
+          <w:color w:val="C0504D" w:themeColor="accent2"/>
+        </w:rPr>
+        <w:t xml:space="preserve">Have </w:t>
+      </w:r>
+      <w:r>
+        <w:rPr>
+          <w:rFonts w:ascii="Avenir Book" w:hAnsi="Avenir Book" w:cs="Gill Sans"/>
+          <w:color w:val="C0504D" w:themeColor="accent2"/>
+        </w:rPr>
+        <w:t xml:space="preserve">the </w:t>
+      </w:r>
+      <w:r>
+        <w:rPr>
+          <w:rFonts w:ascii="Avenir Book" w:hAnsi="Avenir Book" w:cs="Gill Sans"/>
+          <w:color w:val="C0504D" w:themeColor="accent2"/>
+        </w:rPr>
+        <w:t xml:space="preserve">students draw </w:t>
+      </w:r>
+      <w:r>
+        <w:rPr>
+          <w:rFonts w:ascii="Avenir Book" w:hAnsi="Avenir Book" w:cs="Gill Sans"/>
+          <w:color w:val="C0504D" w:themeColor="accent2"/>
+        </w:rPr>
+        <w:t xml:space="preserve">the </w:t>
+      </w:r>
+      <w:r>
+        <w:rPr>
+          <w:rFonts w:ascii="Avenir Book" w:hAnsi="Avenir Book" w:cs="Gill Sans"/>
+          <w:color w:val="C0504D" w:themeColor="accent2"/>
+        </w:rPr>
+        <w:t>resistor (squiggly line) between the battery and LED.</w:t>
+      </w:r>
+    </w:p>
+    <w:p>
+      <w:pPr>
+        <w:spacing w:line="360" w:lineRule="auto"/>
+        <w:rPr>
+          <w:rFonts w:ascii="Avenir Book" w:hAnsi="Avenir Book" w:cs="Gill Sans"/>
+        </w:rPr>
+      </w:pPr>
+    </w:p>
+    <w:p>
+      <w:pPr>
+        <w:spacing w:line="360" w:lineRule="auto"/>
+        <w:rPr>
+          <w:rFonts w:ascii="Avenir Book" w:hAnsi="Avenir Book" w:cs="Gill Sans"/>
         </w:rPr>
       </w:pPr>
     </w:p>
@@ -2619,6 +2762,8 @@
         </w:rPr>
         <w:t>:</w:t>
       </w:r>
+      <w:bookmarkStart w:id="0" w:name="_GoBack"/>
+      <w:bookmarkEnd w:id="0"/>
     </w:p>
     <w:p>
       <w:pPr>
@@ -2763,8 +2908,6 @@
           <w:rFonts w:ascii="Avenir Black" w:hAnsi="Avenir Black" w:cs="Gill Sans"/>
         </w:rPr>
       </w:pPr>
-      <w:bookmarkStart w:id="0" w:name="_GoBack"/>
-      <w:bookmarkEnd w:id="0"/>
     </w:p>
     <w:p>
       <w:pPr>
@@ -4225,7 +4368,7 @@
 </file>
 
 <file path=customXml/itemProps1.xml><?xml version="1.0" encoding="utf-8"?>
-<ds:datastoreItem xmlns:ds="http://schemas.openxmlformats.org/officeDocument/2006/customXml" ds:itemID="{7250F414-DFD5-4F4C-A44F-682CADD2CCEE}">
+<ds:datastoreItem xmlns:ds="http://schemas.openxmlformats.org/officeDocument/2006/customXml" ds:itemID="{7825D447-5036-6B47-B841-46AE8A8912AB}">
   <ds:schemaRefs>
     <ds:schemaRef ds:uri="http://schemas.openxmlformats.org/officeDocument/2006/bibliography"/>
   </ds:schemaRefs>

</xml_diff>